<commit_message>
Almostly Complete the report.
</commit_message>
<xml_diff>
--- a/Lab3/report-op.docx
+++ b/Lab3/report-op.docx
@@ -16,7 +16,7 @@
     <w:p>
       <w:pPr>
         <w:rPr>
-          <w:rFonts w:asciiTheme="majorHAnsi" w:eastAsiaTheme="majorEastAsia" w:hAnsiTheme="majorHAnsi" w:cstheme="majorBidi" w:hint="eastAsia"/>
+          <w:rFonts w:asciiTheme="majorHAnsi" w:eastAsiaTheme="majorEastAsia" w:hAnsiTheme="majorHAnsi" w:cstheme="majorBidi"/>
           <w:i/>
           <w:iCs/>
           <w:color w:val="4F81BD" w:themeColor="accent1"/>
@@ -138,11 +138,6 @@
             <w:tcW w:w="2765" w:type="dxa"/>
           </w:tcPr>
           <w:p>
-            <w:pPr>
-              <w:rPr>
-                <w:rFonts w:hint="eastAsia"/>
-              </w:rPr>
-            </w:pPr>
             <w:r>
               <w:rPr>
                 <w:rFonts w:hint="eastAsia"/>
@@ -156,11 +151,6 @@
             <w:tcW w:w="2765" w:type="dxa"/>
           </w:tcPr>
           <w:p>
-            <w:pPr>
-              <w:rPr>
-                <w:rFonts w:hint="eastAsia"/>
-              </w:rPr>
-            </w:pPr>
             <w:r>
               <w:rPr>
                 <w:rFonts w:hint="eastAsia"/>
@@ -174,11 +164,6 @@
             <w:tcW w:w="2766" w:type="dxa"/>
           </w:tcPr>
           <w:p>
-            <w:pPr>
-              <w:rPr>
-                <w:rFonts w:hint="eastAsia"/>
-              </w:rPr>
-            </w:pPr>
             <w:r>
               <w:rPr>
                 <w:rFonts w:hint="eastAsia"/>
@@ -194,11 +179,6 @@
             <w:tcW w:w="2765" w:type="dxa"/>
           </w:tcPr>
           <w:p>
-            <w:pPr>
-              <w:rPr>
-                <w:rFonts w:hint="eastAsia"/>
-              </w:rPr>
-            </w:pPr>
             <w:r>
               <w:rPr>
                 <w:rFonts w:hint="eastAsia"/>
@@ -215,11 +195,6 @@
             <w:tcW w:w="2765" w:type="dxa"/>
           </w:tcPr>
           <w:p>
-            <w:pPr>
-              <w:rPr>
-                <w:rFonts w:hint="eastAsia"/>
-              </w:rPr>
-            </w:pPr>
             <w:r>
               <w:rPr>
                 <w:rFonts w:hint="eastAsia"/>
@@ -233,11 +208,6 @@
             <w:tcW w:w="2766" w:type="dxa"/>
           </w:tcPr>
           <w:p>
-            <w:pPr>
-              <w:rPr>
-                <w:rFonts w:hint="eastAsia"/>
-              </w:rPr>
-            </w:pPr>
             <w:r>
               <w:rPr>
                 <w:rFonts w:hint="eastAsia"/>
@@ -256,11 +226,6 @@
             <w:tcW w:w="2765" w:type="dxa"/>
           </w:tcPr>
           <w:p>
-            <w:pPr>
-              <w:rPr>
-                <w:rFonts w:hint="eastAsia"/>
-              </w:rPr>
-            </w:pPr>
             <w:r>
               <w:rPr>
                 <w:rFonts w:hint="eastAsia"/>
@@ -277,11 +242,6 @@
             <w:tcW w:w="2765" w:type="dxa"/>
           </w:tcPr>
           <w:p>
-            <w:pPr>
-              <w:rPr>
-                <w:rFonts w:hint="eastAsia"/>
-              </w:rPr>
-            </w:pPr>
             <w:r>
               <w:rPr>
                 <w:rFonts w:hint="eastAsia"/>
@@ -294,13 +254,7 @@
           <w:tcPr>
             <w:tcW w:w="2766" w:type="dxa"/>
           </w:tcPr>
-          <w:p>
-            <w:pPr>
-              <w:rPr>
-                <w:rFonts w:hint="eastAsia"/>
-              </w:rPr>
-            </w:pPr>
-          </w:p>
+          <w:p/>
         </w:tc>
       </w:tr>
       <w:tr>
@@ -309,11 +263,6 @@
             <w:tcW w:w="2765" w:type="dxa"/>
           </w:tcPr>
           <w:p>
-            <w:pPr>
-              <w:rPr>
-                <w:rFonts w:hint="eastAsia"/>
-              </w:rPr>
-            </w:pPr>
             <w:r>
               <w:rPr>
                 <w:rFonts w:hint="eastAsia"/>
@@ -330,11 +279,6 @@
             <w:tcW w:w="2765" w:type="dxa"/>
           </w:tcPr>
           <w:p>
-            <w:pPr>
-              <w:rPr>
-                <w:rFonts w:hint="eastAsia"/>
-              </w:rPr>
-            </w:pPr>
             <w:r>
               <w:rPr>
                 <w:rFonts w:hint="eastAsia"/>
@@ -347,13 +291,7 @@
           <w:tcPr>
             <w:tcW w:w="2766" w:type="dxa"/>
           </w:tcPr>
-          <w:p>
-            <w:pPr>
-              <w:rPr>
-                <w:rFonts w:hint="eastAsia"/>
-              </w:rPr>
-            </w:pPr>
-          </w:p>
+          <w:p/>
         </w:tc>
       </w:tr>
     </w:tbl>
@@ -395,6 +333,27 @@
         </w:rPr>
         <w:t>问题和数据集介绍</w:t>
       </w:r>
+    </w:p>
+    <w:p>
+      <w:pPr>
+        <w:rPr>
+          <w:rFonts w:hint="eastAsia"/>
+        </w:rPr>
+      </w:pPr>
+      <w:r>
+        <w:rPr>
+          <w:rFonts w:hint="eastAsia"/>
+        </w:rPr>
+        <w:t>倒排索引是被用来存储在全文搜索下某个单词在一个文档或者一组文档中的存储位置的映射，是目前几乎所有支持全文索引的搜索引擎都需要依赖的一个数据结构。</w:t>
+      </w:r>
+      <w:r>
+        <w:rPr>
+          <w:rFonts w:hint="eastAsia"/>
+        </w:rPr>
+        <w:t>我们本次需要对一系列武侠小说进行倒排索引，最后输出这一系列武侠小说中出现的单词、该单词在哪本书中出现多少次、该单词的平均出现次数。</w:t>
+      </w:r>
+      <w:bookmarkStart w:id="0" w:name="_GoBack"/>
+      <w:bookmarkEnd w:id="0"/>
     </w:p>
     <w:p>
       <w:pPr>
@@ -426,8 +385,6 @@
         <w:spacing w:line="360" w:lineRule="auto"/>
         <w:ind w:firstLineChars="0"/>
       </w:pPr>
-      <w:bookmarkStart w:id="0" w:name="_GoBack"/>
-      <w:bookmarkEnd w:id="0"/>
       <w:r>
         <w:rPr>
           <w:rFonts w:hint="eastAsia"/>
@@ -494,9 +451,6 @@
         </w:numPr>
         <w:spacing w:line="360" w:lineRule="auto"/>
         <w:ind w:firstLineChars="0"/>
-        <w:rPr>
-          <w:rFonts w:hint="eastAsia"/>
-        </w:rPr>
       </w:pPr>
       <w:r>
         <w:t>Hadoop</w:t>
@@ -519,17 +473,1366 @@
         <w:pStyle w:val="1"/>
       </w:pPr>
       <w:r>
+        <w:t>3</w:t>
+      </w:r>
+      <w:r>
+        <w:t xml:space="preserve">. </w:t>
+      </w:r>
+      <w:r>
+        <w:rPr>
+          <w:rFonts w:hint="eastAsia"/>
+        </w:rPr>
+        <w:t>使用算法及实现</w:t>
+      </w:r>
+    </w:p>
+    <w:p>
+      <w:pPr>
+        <w:pStyle w:val="3"/>
+      </w:pPr>
+      <w:r>
+        <w:rPr>
+          <w:rFonts w:hint="eastAsia"/>
+        </w:rPr>
+        <w:t>（</w:t>
+      </w:r>
+      <w:r>
+        <w:rPr>
+          <w:rFonts w:hint="eastAsia"/>
+        </w:rPr>
+        <w:t>1</w:t>
+      </w:r>
+      <w:r>
+        <w:rPr>
+          <w:rFonts w:hint="eastAsia"/>
+        </w:rPr>
+        <w:t>）</w:t>
+      </w:r>
+      <w:r>
+        <w:rPr>
+          <w:rFonts w:hint="eastAsia"/>
+        </w:rPr>
+        <w:t>分布式</w:t>
+      </w:r>
+      <w:r>
+        <w:rPr>
+          <w:rFonts w:hint="eastAsia"/>
+        </w:rPr>
+        <w:t>倒排索引</w:t>
+      </w:r>
+      <w:r>
+        <w:rPr>
+          <w:rFonts w:hint="eastAsia"/>
+        </w:rPr>
+        <w:t>算法介绍</w:t>
+      </w:r>
+    </w:p>
+    <w:p>
+      <w:pPr>
+        <w:rPr>
+          <w:rFonts w:hint="eastAsia"/>
+        </w:rPr>
+      </w:pPr>
+      <w:r>
+        <w:rPr>
+          <w:rFonts w:hint="eastAsia"/>
+          <w:color w:val="000000"/>
+          <w:shd w:val="clear" w:color="auto" w:fill="FFFFFF"/>
+        </w:rPr>
+        <w:t>倒排索引是文档检索系统中最常用</w:t>
+      </w:r>
+      <w:r>
+        <w:rPr>
+          <w:rFonts w:hint="eastAsia"/>
+          <w:color w:val="000000"/>
+          <w:shd w:val="clear" w:color="auto" w:fill="FFFFFF"/>
+        </w:rPr>
+        <w:t>的一种数据结构，它根据关键词反过来查找包含该词的文档及</w:t>
+      </w:r>
+      <w:r>
+        <w:rPr>
+          <w:rFonts w:hint="eastAsia"/>
+          <w:color w:val="000000"/>
+          <w:shd w:val="clear" w:color="auto" w:fill="FFFFFF"/>
+        </w:rPr>
+        <w:t>文档中出现</w:t>
+      </w:r>
+      <w:r>
+        <w:rPr>
+          <w:rFonts w:hint="eastAsia"/>
+          <w:color w:val="000000"/>
+          <w:shd w:val="clear" w:color="auto" w:fill="FFFFFF"/>
+        </w:rPr>
+        <w:t>该词的词频，而不是通过文档来查找内部存在的单词。因此我们</w:t>
+      </w:r>
+      <w:r>
+        <w:rPr>
+          <w:rFonts w:hint="eastAsia"/>
+          <w:color w:val="000000"/>
+          <w:shd w:val="clear" w:color="auto" w:fill="FFFFFF"/>
+        </w:rPr>
+        <w:t>称</w:t>
+      </w:r>
+      <w:r>
+        <w:rPr>
+          <w:rFonts w:hint="eastAsia"/>
+          <w:color w:val="000000"/>
+          <w:shd w:val="clear" w:color="auto" w:fill="FFFFFF"/>
+        </w:rPr>
+        <w:t>其为</w:t>
+      </w:r>
+      <w:r>
+        <w:rPr>
+          <w:rFonts w:hint="eastAsia"/>
+          <w:color w:val="000000"/>
+          <w:shd w:val="clear" w:color="auto" w:fill="FFFFFF"/>
+        </w:rPr>
+        <w:t>倒排索引</w:t>
+      </w:r>
+      <w:r>
+        <w:rPr>
+          <w:rFonts w:hint="eastAsia"/>
+          <w:color w:val="000000"/>
+          <w:shd w:val="clear" w:color="auto" w:fill="FFFFFF"/>
+        </w:rPr>
+        <w:t>(Inverted Index)</w:t>
+      </w:r>
+      <w:r>
+        <w:rPr>
+          <w:rFonts w:hint="eastAsia"/>
+          <w:color w:val="000000"/>
+          <w:shd w:val="clear" w:color="auto" w:fill="FFFFFF"/>
+        </w:rPr>
+        <w:t>。</w:t>
+      </w:r>
+      <w:r>
+        <w:rPr>
+          <w:rFonts w:hint="eastAsia"/>
+        </w:rPr>
+        <w:t>分布式</w:t>
+      </w:r>
+      <w:r>
+        <w:rPr>
+          <w:rFonts w:hint="eastAsia"/>
+        </w:rPr>
+        <w:t>倒排索引</w:t>
+      </w:r>
+      <w:r>
+        <w:rPr>
+          <w:rFonts w:hint="eastAsia"/>
+        </w:rPr>
+        <w:t>算法将</w:t>
+      </w:r>
+      <w:r>
+        <w:rPr>
+          <w:rFonts w:hint="eastAsia"/>
+        </w:rPr>
+        <w:t>涉及</w:t>
+      </w:r>
+      <w:r>
+        <w:rPr>
+          <w:rFonts w:hint="eastAsia"/>
+        </w:rPr>
+        <w:t>这</w:t>
+      </w:r>
+      <w:r>
+        <w:rPr>
+          <w:rFonts w:hint="eastAsia"/>
+        </w:rPr>
+        <w:t>几个过程：</w:t>
+      </w:r>
+      <w:r>
+        <w:rPr>
+          <w:rFonts w:hint="eastAsia"/>
+        </w:rPr>
+        <w:t>Map</w:t>
+      </w:r>
+      <w:r>
+        <w:rPr>
+          <w:rFonts w:hint="eastAsia"/>
+        </w:rPr>
+        <w:t>过程，</w:t>
+      </w:r>
+      <w:r>
+        <w:rPr>
+          <w:rFonts w:hint="eastAsia"/>
+        </w:rPr>
+        <w:t>Combine</w:t>
+      </w:r>
+      <w:r>
+        <w:rPr>
+          <w:rFonts w:hint="eastAsia"/>
+        </w:rPr>
+        <w:t>过程，</w:t>
+      </w:r>
+      <w:r>
+        <w:rPr>
+          <w:rFonts w:hint="eastAsia"/>
+        </w:rPr>
+        <w:t>Pa</w:t>
+      </w:r>
+      <w:r>
+        <w:t>rtition</w:t>
+      </w:r>
+      <w:r>
+        <w:rPr>
+          <w:rFonts w:hint="eastAsia"/>
+        </w:rPr>
+        <w:t>过程，</w:t>
+      </w:r>
+      <w:r>
+        <w:rPr>
+          <w:rFonts w:hint="eastAsia"/>
+        </w:rPr>
+        <w:t>Reduce</w:t>
+      </w:r>
+      <w:r>
+        <w:rPr>
+          <w:rFonts w:hint="eastAsia"/>
+        </w:rPr>
+        <w:t>过程</w:t>
+      </w:r>
+      <w:r>
+        <w:rPr>
+          <w:rFonts w:hint="eastAsia"/>
+        </w:rPr>
+        <w:t>。</w:t>
+      </w:r>
+      <w:r>
+        <w:rPr>
+          <w:rFonts w:hint="eastAsia"/>
+        </w:rPr>
+        <w:t>下面将分别介绍这几个过程。</w:t>
+      </w:r>
+    </w:p>
+    <w:p>
+      <w:pPr>
+        <w:pStyle w:val="3"/>
+      </w:pPr>
+      <w:r>
+        <w:rPr>
+          <w:rFonts w:hint="eastAsia"/>
+        </w:rPr>
         <w:lastRenderedPageBreak/>
+        <w:t>（</w:t>
+      </w:r>
+      <w:r>
+        <w:rPr>
+          <w:rFonts w:hint="eastAsia"/>
+        </w:rPr>
+        <w:t>2</w:t>
+      </w:r>
+      <w:r>
+        <w:rPr>
+          <w:rFonts w:hint="eastAsia"/>
+        </w:rPr>
+        <w:t>）</w:t>
+      </w:r>
+      <w:r>
+        <w:t>M</w:t>
+      </w:r>
+      <w:r>
+        <w:rPr>
+          <w:rFonts w:hint="eastAsia"/>
+        </w:rPr>
+        <w:t>ap</w:t>
+      </w:r>
+      <w:r>
+        <w:rPr>
+          <w:rFonts w:hint="eastAsia"/>
+        </w:rPr>
+        <w:t>过程实现</w:t>
+      </w:r>
+    </w:p>
+    <w:p>
+      <w:r>
+        <w:rPr>
+          <w:rFonts w:hint="eastAsia"/>
+        </w:rPr>
+        <w:t>当输入目录中</w:t>
+      </w:r>
+      <w:r>
+        <w:rPr>
+          <w:rFonts w:hint="eastAsia"/>
+        </w:rPr>
+        <w:t>需要处理的文档上传到</w:t>
+      </w:r>
+      <w:r>
+        <w:rPr>
+          <w:rFonts w:hint="eastAsia"/>
+        </w:rPr>
+        <w:t>hdfs</w:t>
+      </w:r>
+      <w:r>
+        <w:rPr>
+          <w:rFonts w:hint="eastAsia"/>
+        </w:rPr>
+        <w:t>时，</w:t>
+      </w:r>
+      <w:r>
+        <w:rPr>
+          <w:rFonts w:hint="eastAsia"/>
+        </w:rPr>
+        <w:t>默认的</w:t>
+      </w:r>
+      <w:r>
+        <w:rPr>
+          <w:rFonts w:hint="eastAsia"/>
+        </w:rPr>
+        <w:t>TextInputFormat</w:t>
+      </w:r>
+      <w:r>
+        <w:rPr>
+          <w:rFonts w:hint="eastAsia"/>
+        </w:rPr>
+        <w:t>类</w:t>
+      </w:r>
+      <w:r>
+        <w:rPr>
+          <w:rFonts w:hint="eastAsia"/>
+        </w:rPr>
+        <w:t>会</w:t>
+      </w:r>
+      <w:r>
+        <w:rPr>
+          <w:rFonts w:hint="eastAsia"/>
+        </w:rPr>
+        <w:t>对输入的文件进行处理，得到文件中每一行的偏移量和这一行内容的键值对</w:t>
+      </w:r>
+      <w:r>
+        <w:rPr>
+          <w:rFonts w:hint="eastAsia"/>
+        </w:rPr>
+        <w:t>&lt;</w:t>
+      </w:r>
+      <w:r>
+        <w:rPr>
+          <w:rFonts w:hint="eastAsia"/>
+        </w:rPr>
+        <w:t>内容，偏移量</w:t>
+      </w:r>
+      <w:r>
+        <w:rPr>
+          <w:rFonts w:hint="eastAsia"/>
+        </w:rPr>
+        <w:t>&gt;</w:t>
+      </w:r>
+      <w:r>
+        <w:rPr>
+          <w:rFonts w:hint="eastAsia"/>
+        </w:rPr>
+        <w:t>作为</w:t>
+      </w:r>
+      <w:r>
+        <w:rPr>
+          <w:rFonts w:hint="eastAsia"/>
+        </w:rPr>
+        <w:t>map</w:t>
+      </w:r>
+      <w:r>
+        <w:rPr>
+          <w:rFonts w:hint="eastAsia"/>
+        </w:rPr>
+        <w:t>函数的输入。在重载</w:t>
+      </w:r>
+      <w:r>
+        <w:rPr>
+          <w:rFonts w:hint="eastAsia"/>
+        </w:rPr>
+        <w:t>map</w:t>
+      </w:r>
+      <w:r>
+        <w:rPr>
+          <w:rFonts w:hint="eastAsia"/>
+        </w:rPr>
+        <w:t>函数时，我们需要考虑设计</w:t>
+      </w:r>
+      <w:r>
+        <w:rPr>
+          <w:rFonts w:hint="eastAsia"/>
+        </w:rPr>
+        <w:t>出</w:t>
+      </w:r>
+      <w:r>
+        <w:rPr>
+          <w:rFonts w:hint="eastAsia"/>
+        </w:rPr>
+        <w:t>适合当前问题的</w:t>
+      </w:r>
+      <w:r>
+        <w:rPr>
+          <w:rFonts w:hint="eastAsia"/>
+        </w:rPr>
+        <w:t>key</w:t>
+      </w:r>
+      <w:r>
+        <w:rPr>
+          <w:rFonts w:hint="eastAsia"/>
+        </w:rPr>
+        <w:t>和</w:t>
+      </w:r>
+      <w:r>
+        <w:rPr>
+          <w:rFonts w:hint="eastAsia"/>
+        </w:rPr>
+        <w:t>value</w:t>
+      </w:r>
+      <w:r>
+        <w:rPr>
+          <w:rFonts w:hint="eastAsia"/>
+        </w:rPr>
+        <w:t>的值，</w:t>
+      </w:r>
+      <w:r>
+        <w:rPr>
+          <w:rFonts w:hint="eastAsia"/>
+        </w:rPr>
+        <w:t>传递给后续的</w:t>
+      </w:r>
+      <w:r>
+        <w:rPr>
+          <w:rFonts w:hint="eastAsia"/>
+        </w:rPr>
+        <w:t>r</w:t>
+      </w:r>
+      <w:r>
+        <w:t>educe</w:t>
+      </w:r>
+      <w:r>
+        <w:rPr>
+          <w:rFonts w:hint="eastAsia"/>
+        </w:rPr>
+        <w:t>等过程，</w:t>
+      </w:r>
+      <w:r>
+        <w:rPr>
+          <w:rFonts w:hint="eastAsia"/>
+        </w:rPr>
+        <w:t>从而得到正确的结果。</w:t>
+      </w:r>
+      <w:r>
+        <w:rPr>
+          <w:rFonts w:hint="eastAsia"/>
+        </w:rPr>
+        <w:t>在</w:t>
+      </w:r>
+      <w:r>
+        <w:rPr>
+          <w:rFonts w:hint="eastAsia"/>
+        </w:rPr>
+        <w:t>m</w:t>
+      </w:r>
+      <w:r>
+        <w:t>ap</w:t>
+      </w:r>
+      <w:r>
+        <w:rPr>
+          <w:rFonts w:hint="eastAsia"/>
+        </w:rPr>
+        <w:t>过程中，我们需要获取单词、文档名、当前词频三个信息，并传递给后续过程处理。</w:t>
+      </w:r>
+      <w:r>
+        <w:rPr>
+          <w:rFonts w:hint="eastAsia"/>
+        </w:rPr>
+        <w:t>而我们</w:t>
+      </w:r>
+      <w:r>
+        <w:rPr>
+          <w:rFonts w:hint="eastAsia"/>
+        </w:rPr>
+        <w:t>ma</w:t>
+      </w:r>
+      <w:r>
+        <w:t>p</w:t>
+      </w:r>
+      <w:r>
+        <w:rPr>
+          <w:rFonts w:hint="eastAsia"/>
+        </w:rPr>
+        <w:t>可以向后传递的</w:t>
+      </w:r>
+      <w:r>
+        <w:rPr>
+          <w:rFonts w:hint="eastAsia"/>
+        </w:rPr>
+        <w:t>&lt;</w:t>
+      </w:r>
+      <w:r>
+        <w:t>key, value&gt;</w:t>
+      </w:r>
+      <w:r>
+        <w:rPr>
+          <w:rFonts w:hint="eastAsia"/>
+        </w:rPr>
+        <w:t>只有两个值，因此现在我们有两个选择</w:t>
+      </w:r>
+    </w:p>
+    <w:p>
+      <w:r>
+        <w:tab/>
+        <w:t>1</w:t>
+      </w:r>
+      <w:r>
+        <w:rPr>
+          <w:rFonts w:hint="eastAsia"/>
+        </w:rPr>
+        <w:t>）将单词与文档名合并作为</w:t>
+      </w:r>
+      <w:r>
+        <w:rPr>
+          <w:rFonts w:hint="eastAsia"/>
+        </w:rPr>
+        <w:t>k</w:t>
+      </w:r>
+      <w:r>
+        <w:t>ey</w:t>
+      </w:r>
+      <w:r>
+        <w:rPr>
+          <w:rFonts w:hint="eastAsia"/>
+        </w:rPr>
+        <w:t>.</w:t>
+      </w:r>
+    </w:p>
+    <w:p>
+      <w:pPr>
+        <w:ind w:left="420"/>
+        <w:rPr>
+          <w:rFonts w:hint="eastAsia"/>
+        </w:rPr>
+      </w:pPr>
+      <w:r>
+        <w:rPr>
+          <w:rFonts w:hint="eastAsia"/>
+        </w:rPr>
+        <w:t>对于这种情况，我们在后续的</w:t>
+      </w:r>
+      <w:r>
+        <w:rPr>
+          <w:rFonts w:hint="eastAsia"/>
+        </w:rPr>
+        <w:t>r</w:t>
+      </w:r>
+      <w:r>
+        <w:t>educe</w:t>
+      </w:r>
+      <w:r>
+        <w:rPr>
+          <w:rFonts w:hint="eastAsia"/>
+        </w:rPr>
+        <w:t>过程前，会将“单词</w:t>
+      </w:r>
+      <w:r>
+        <w:rPr>
+          <w:rFonts w:hint="eastAsia"/>
+        </w:rPr>
+        <w:t>+</w:t>
+      </w:r>
+      <w:r>
+        <w:rPr>
+          <w:rFonts w:hint="eastAsia"/>
+        </w:rPr>
+        <w:t>文档名”作为</w:t>
+      </w:r>
+      <w:r>
+        <w:rPr>
+          <w:rFonts w:hint="eastAsia"/>
+        </w:rPr>
+        <w:t>k</w:t>
+      </w:r>
+      <w:r>
+        <w:t>ey</w:t>
+      </w:r>
+      <w:r>
+        <w:rPr>
+          <w:rFonts w:hint="eastAsia"/>
+        </w:rPr>
+        <w:t>将数据进行</w:t>
+      </w:r>
+      <w:r>
+        <w:rPr>
+          <w:rFonts w:hint="eastAsia"/>
+        </w:rPr>
+        <w:t>P</w:t>
+      </w:r>
+      <w:r>
+        <w:t>artition</w:t>
+      </w:r>
+      <w:r>
+        <w:rPr>
+          <w:rFonts w:hint="eastAsia"/>
+        </w:rPr>
+        <w:t>，因此我们需要重写</w:t>
+      </w:r>
+      <w:r>
+        <w:rPr>
+          <w:rFonts w:hint="eastAsia"/>
+        </w:rPr>
+        <w:t>Par</w:t>
+      </w:r>
+      <w:r>
+        <w:t>tition</w:t>
+      </w:r>
+      <w:r>
+        <w:rPr>
+          <w:rFonts w:hint="eastAsia"/>
+        </w:rPr>
+        <w:t>函数，仅使用当前</w:t>
+      </w:r>
+      <w:r>
+        <w:rPr>
+          <w:rFonts w:hint="eastAsia"/>
+        </w:rPr>
+        <w:t>k</w:t>
+      </w:r>
+      <w:r>
+        <w:t>ey</w:t>
+      </w:r>
+      <w:r>
+        <w:rPr>
+          <w:rFonts w:hint="eastAsia"/>
+        </w:rPr>
+        <w:t>中的“单词”作为</w:t>
+      </w:r>
+      <w:r>
+        <w:rPr>
+          <w:rFonts w:hint="eastAsia"/>
+        </w:rPr>
+        <w:t>Par</w:t>
+      </w:r>
+      <w:r>
+        <w:t>tition</w:t>
+      </w:r>
+      <w:r>
+        <w:rPr>
+          <w:rFonts w:hint="eastAsia"/>
+        </w:rPr>
+        <w:t>的依据。</w:t>
+      </w:r>
+      <w:r>
+        <w:rPr>
+          <w:rFonts w:hint="eastAsia"/>
+        </w:rPr>
+        <w:t>此外，</w:t>
+      </w:r>
+      <w:r>
+        <w:rPr>
+          <w:rFonts w:hint="eastAsia"/>
+        </w:rPr>
+        <w:t>v</w:t>
+      </w:r>
+      <w:r>
+        <w:t>alue</w:t>
+      </w:r>
+      <w:r>
+        <w:rPr>
+          <w:rFonts w:hint="eastAsia"/>
+        </w:rPr>
+        <w:t>为一个数值类型，便于我们在</w:t>
+      </w:r>
+      <w:r>
+        <w:rPr>
+          <w:rFonts w:hint="eastAsia"/>
+        </w:rPr>
+        <w:t>Com</w:t>
+      </w:r>
+      <w:r>
+        <w:t>biner</w:t>
+      </w:r>
+      <w:r>
+        <w:rPr>
+          <w:rFonts w:hint="eastAsia"/>
+        </w:rPr>
+        <w:t>过程中合并</w:t>
+      </w:r>
+      <w:r>
+        <w:rPr>
+          <w:rFonts w:hint="eastAsia"/>
+        </w:rPr>
+        <w:t>v</w:t>
+      </w:r>
+      <w:r>
+        <w:t>alue</w:t>
+      </w:r>
+      <w:r>
+        <w:rPr>
+          <w:rFonts w:hint="eastAsia"/>
+        </w:rPr>
+        <w:t>值。</w:t>
+      </w:r>
+    </w:p>
+    <w:p>
+      <w:r>
+        <w:tab/>
+        <w:t>2</w:t>
+      </w:r>
+      <w:r>
+        <w:rPr>
+          <w:rFonts w:hint="eastAsia"/>
+        </w:rPr>
+        <w:t>）</w:t>
+      </w:r>
+      <w:r>
+        <w:rPr>
+          <w:rFonts w:hint="eastAsia"/>
+        </w:rPr>
+        <w:t>只将单词作为</w:t>
+      </w:r>
+      <w:r>
+        <w:rPr>
+          <w:rFonts w:hint="eastAsia"/>
+        </w:rPr>
+        <w:t>k</w:t>
+      </w:r>
+      <w:r>
+        <w:t>ey</w:t>
+      </w:r>
+    </w:p>
+    <w:p>
+      <w:pPr>
+        <w:ind w:left="420"/>
+      </w:pPr>
+      <w:r>
+        <w:rPr>
+          <w:rFonts w:hint="eastAsia"/>
+        </w:rPr>
+        <w:t>对于这种情况，我们不需要改写</w:t>
+      </w:r>
+      <w:r>
+        <w:rPr>
+          <w:rFonts w:hint="eastAsia"/>
+        </w:rPr>
+        <w:t>Par</w:t>
+      </w:r>
+      <w:r>
+        <w:t>tition</w:t>
+      </w:r>
+      <w:r>
+        <w:rPr>
+          <w:rFonts w:hint="eastAsia"/>
+        </w:rPr>
+        <w:t>函数，但不易进行</w:t>
+      </w:r>
+      <w:r>
+        <w:rPr>
+          <w:rFonts w:hint="eastAsia"/>
+        </w:rPr>
+        <w:t>Co</w:t>
+      </w:r>
+      <w:r>
+        <w:t>mbine</w:t>
+      </w:r>
+      <w:r>
+        <w:rPr>
+          <w:rFonts w:hint="eastAsia"/>
+        </w:rPr>
+        <w:t>操作，需要</w:t>
+      </w:r>
+      <w:r>
+        <w:rPr>
+          <w:rFonts w:hint="eastAsia"/>
+        </w:rPr>
+        <w:t>I</w:t>
+      </w:r>
+      <w:r>
+        <w:t>O</w:t>
+      </w:r>
+      <w:r>
+        <w:rPr>
+          <w:rFonts w:hint="eastAsia"/>
+        </w:rPr>
+        <w:t>次数较多。</w:t>
+      </w:r>
+      <w:r>
+        <w:rPr>
+          <w:rFonts w:hint="eastAsia"/>
+        </w:rPr>
+        <w:t>对于每个单词，我们在</w:t>
+      </w:r>
+      <w:r>
+        <w:rPr>
+          <w:rFonts w:hint="eastAsia"/>
+        </w:rPr>
+        <w:t>m</w:t>
+      </w:r>
+      <w:r>
+        <w:t>ap</w:t>
+      </w:r>
+      <w:r>
+        <w:rPr>
+          <w:rFonts w:hint="eastAsia"/>
+        </w:rPr>
+        <w:t>阶段将单词作为</w:t>
+      </w:r>
+      <w:r>
+        <w:rPr>
+          <w:rFonts w:hint="eastAsia"/>
+        </w:rPr>
+        <w:t>k</w:t>
+      </w:r>
+      <w:r>
+        <w:t>ey</w:t>
+      </w:r>
+      <w:r>
+        <w:rPr>
+          <w:rFonts w:hint="eastAsia"/>
+        </w:rPr>
+        <w:t>，出现的文档名作为</w:t>
+      </w:r>
+      <w:r>
+        <w:rPr>
+          <w:rFonts w:hint="eastAsia"/>
+        </w:rPr>
+        <w:t>v</w:t>
+      </w:r>
+      <w:r>
+        <w:t>alue</w:t>
+      </w:r>
+      <w:r>
+        <w:rPr>
+          <w:rFonts w:hint="eastAsia"/>
+        </w:rPr>
+        <w:t>，每个单词写入</w:t>
+      </w:r>
+      <w:r>
+        <w:rPr>
+          <w:rFonts w:hint="eastAsia"/>
+        </w:rPr>
+        <w:t>c</w:t>
+      </w:r>
+      <w:r>
+        <w:t>ontent</w:t>
+      </w:r>
+      <w:r>
+        <w:rPr>
+          <w:rFonts w:hint="eastAsia"/>
+        </w:rPr>
+        <w:t>中。在</w:t>
+      </w:r>
+      <w:r>
+        <w:rPr>
+          <w:rFonts w:hint="eastAsia"/>
+        </w:rPr>
+        <w:t>r</w:t>
+      </w:r>
+      <w:r>
+        <w:t>educe</w:t>
+      </w:r>
+      <w:r>
+        <w:rPr>
+          <w:rFonts w:hint="eastAsia"/>
+        </w:rPr>
+        <w:t>阶段，对每个单词我们需要建立一个</w:t>
+      </w:r>
+      <w:r>
+        <w:rPr>
+          <w:rFonts w:hint="eastAsia"/>
+        </w:rPr>
+        <w:t>文档名为键的</w:t>
+      </w:r>
+      <w:r>
+        <w:rPr>
+          <w:rFonts w:hint="eastAsia"/>
+        </w:rPr>
+        <w:t>哈希表，</w:t>
+      </w:r>
+      <w:r>
+        <w:rPr>
+          <w:rFonts w:hint="eastAsia"/>
+        </w:rPr>
+        <w:t>将以单词为</w:t>
+      </w:r>
+      <w:r>
+        <w:rPr>
+          <w:rFonts w:hint="eastAsia"/>
+        </w:rPr>
+        <w:t>k</w:t>
+      </w:r>
+      <w:r>
+        <w:t>ey</w:t>
+      </w:r>
+      <w:r>
+        <w:rPr>
+          <w:rFonts w:hint="eastAsia"/>
+        </w:rPr>
+        <w:t>的输入全部读取完，才能确认该单词在各个文档出现的总次数。</w:t>
+      </w:r>
+    </w:p>
+    <w:p>
+      <w:pPr>
+        <w:rPr>
+          <w:rFonts w:hint="eastAsia"/>
+        </w:rPr>
+      </w:pPr>
+      <w:r>
+        <w:rPr>
+          <w:rFonts w:hint="eastAsia"/>
+        </w:rPr>
+        <w:t>综合考虑上述两种方案的代价，我们采用方案</w:t>
+      </w:r>
+      <w:r>
+        <w:t>1</w:t>
+      </w:r>
+      <w:r>
+        <w:rPr>
+          <w:rFonts w:hint="eastAsia"/>
+        </w:rPr>
+        <w:t>），将</w:t>
+      </w:r>
+      <w:r>
+        <w:rPr>
+          <w:rFonts w:hint="eastAsia"/>
+        </w:rPr>
+        <w:t>m</w:t>
+      </w:r>
+      <w:r>
+        <w:t>ap</w:t>
+      </w:r>
+      <w:r>
+        <w:rPr>
+          <w:rFonts w:hint="eastAsia"/>
+        </w:rPr>
+        <w:t>阶段的输出设为</w:t>
+      </w:r>
+      <w:r>
+        <w:rPr>
+          <w:rFonts w:hint="eastAsia"/>
+        </w:rPr>
+        <w:t>&lt;</w:t>
+      </w:r>
+      <w:r>
+        <w:rPr>
+          <w:rFonts w:hint="eastAsia"/>
+        </w:rPr>
+        <w:t>单词＋</w:t>
+      </w:r>
+      <w:r>
+        <w:rPr>
+          <w:rFonts w:hint="eastAsia"/>
+        </w:rPr>
+        <w:t>URL</w:t>
+      </w:r>
+      <w:r>
+        <w:rPr>
+          <w:rFonts w:hint="eastAsia"/>
+        </w:rPr>
+        <w:t>，词频</w:t>
+      </w:r>
+      <w:r>
+        <w:rPr>
+          <w:rFonts w:hint="eastAsia"/>
+        </w:rPr>
+        <w:t>&gt;</w:t>
+      </w:r>
+      <w:r>
+        <w:rPr>
+          <w:rFonts w:hint="eastAsia"/>
+        </w:rPr>
+        <w:t>，这样便于我们实现</w:t>
+      </w:r>
+      <w:r>
+        <w:t>combiner</w:t>
+      </w:r>
+      <w:r>
+        <w:rPr>
+          <w:rFonts w:hint="eastAsia"/>
+        </w:rPr>
+        <w:t>、</w:t>
+      </w:r>
+      <w:r>
+        <w:t>reduce</w:t>
+      </w:r>
+      <w:r>
+        <w:rPr>
+          <w:rFonts w:hint="eastAsia"/>
+        </w:rPr>
+        <w:t>这些后续操作。</w:t>
+      </w:r>
+    </w:p>
+    <w:p>
+      <w:pPr>
+        <w:pStyle w:val="3"/>
+      </w:pPr>
+      <w:r>
+        <w:rPr>
+          <w:rFonts w:hint="eastAsia"/>
+        </w:rPr>
+        <w:t>（</w:t>
+      </w:r>
+      <w:r>
+        <w:rPr>
+          <w:rFonts w:hint="eastAsia"/>
+        </w:rPr>
         <w:t>3</w:t>
       </w:r>
       <w:r>
-        <w:t xml:space="preserve">. </w:t>
-      </w:r>
-      <w:r>
-        <w:rPr>
-          <w:rFonts w:hint="eastAsia"/>
-        </w:rPr>
-        <w:t>使用算法及实现</w:t>
+        <w:rPr>
+          <w:rFonts w:hint="eastAsia"/>
+        </w:rPr>
+        <w:t>）</w:t>
+      </w:r>
+      <w:r>
+        <w:t>C</w:t>
+      </w:r>
+      <w:r>
+        <w:rPr>
+          <w:rFonts w:hint="eastAsia"/>
+        </w:rPr>
+        <w:t>om</w:t>
+      </w:r>
+      <w:r>
+        <w:t>biner</w:t>
+      </w:r>
+      <w:r>
+        <w:rPr>
+          <w:rFonts w:hint="eastAsia"/>
+        </w:rPr>
+        <w:t>过程实现</w:t>
+      </w:r>
+    </w:p>
+    <w:p>
+      <w:r>
+        <w:rPr>
+          <w:rFonts w:hint="eastAsia"/>
+        </w:rPr>
+        <w:t>在</w:t>
+      </w:r>
+      <w:r>
+        <w:rPr>
+          <w:rFonts w:hint="eastAsia"/>
+        </w:rPr>
+        <w:t>Co</w:t>
+      </w:r>
+      <w:r>
+        <w:t>mbiner</w:t>
+      </w:r>
+      <w:r>
+        <w:rPr>
+          <w:rFonts w:hint="eastAsia"/>
+        </w:rPr>
+        <w:t>过程中，我们需要将具有相同键的输入的值合并。</w:t>
+      </w:r>
+      <w:r>
+        <w:rPr>
+          <w:rFonts w:hint="eastAsia"/>
+        </w:rPr>
+        <w:t>Co</w:t>
+      </w:r>
+      <w:r>
+        <w:t>mbiner</w:t>
+      </w:r>
+      <w:r>
+        <w:rPr>
+          <w:rFonts w:hint="eastAsia"/>
+        </w:rPr>
+        <w:t>其实可以看作是一个</w:t>
+      </w:r>
+      <w:r>
+        <w:rPr>
+          <w:rFonts w:hint="eastAsia"/>
+        </w:rPr>
+        <w:t>Redu</w:t>
+      </w:r>
+      <w:r>
+        <w:t>ce</w:t>
+      </w:r>
+      <w:r>
+        <w:rPr>
+          <w:rFonts w:hint="eastAsia"/>
+        </w:rPr>
+        <w:t>过程，它接受的是</w:t>
+      </w:r>
+      <w:r>
+        <w:rPr>
+          <w:rFonts w:hint="eastAsia"/>
+        </w:rPr>
+        <w:t>Map</w:t>
+      </w:r>
+      <w:r>
+        <w:rPr>
+          <w:rFonts w:hint="eastAsia"/>
+        </w:rPr>
+        <w:t>阶段的输出，</w:t>
+      </w:r>
+      <w:r>
+        <w:rPr>
+          <w:rFonts w:hint="eastAsia"/>
+        </w:rPr>
+        <w:t>Com</w:t>
+      </w:r>
+      <w:r>
+        <w:t>biner</w:t>
+      </w:r>
+      <w:r>
+        <w:rPr>
+          <w:rFonts w:hint="eastAsia"/>
+        </w:rPr>
+        <w:t>类是继承的</w:t>
+      </w:r>
+      <w:r>
+        <w:rPr>
+          <w:rFonts w:hint="eastAsia"/>
+        </w:rPr>
+        <w:t>Re</w:t>
+      </w:r>
+      <w:r>
+        <w:t>duce</w:t>
+      </w:r>
+      <w:r>
+        <w:rPr>
+          <w:rFonts w:hint="eastAsia"/>
+        </w:rPr>
+        <w:t>类，并重载了其中的</w:t>
+      </w:r>
+      <w:r>
+        <w:rPr>
+          <w:rFonts w:hint="eastAsia"/>
+        </w:rPr>
+        <w:t>r</w:t>
+      </w:r>
+      <w:r>
+        <w:t>educe</w:t>
+      </w:r>
+      <w:r>
+        <w:rPr>
+          <w:rFonts w:hint="eastAsia"/>
+        </w:rPr>
+        <w:t>函数。</w:t>
+      </w:r>
+    </w:p>
+    <w:p>
+      <w:r>
+        <w:rPr>
+          <w:rFonts w:hint="eastAsia"/>
+        </w:rPr>
+        <w:t>在该阶段中，我们不改变键的内容，只需要将相同键的输入的值合并，之后输出即可。这个过程可以用如下简单的一段代码表示：</w:t>
+      </w:r>
+    </w:p>
+    <w:p>
+      <w:pPr>
+        <w:numPr>
+          <w:ilvl w:val="0"/>
+          <w:numId w:val="5"/>
+        </w:numPr>
+        <w:pBdr>
+          <w:left w:val="single" w:sz="18" w:space="0" w:color="6CE26C"/>
+        </w:pBdr>
+        <w:shd w:val="clear" w:color="auto" w:fill="FFFFFF"/>
+        <w:spacing w:beforeAutospacing="1" w:after="0" w:afterAutospacing="1" w:line="210" w:lineRule="atLeast"/>
+        <w:rPr>
+          <w:rFonts w:ascii="Consolas" w:eastAsia="宋体" w:hAnsi="Consolas" w:cs="宋体"/>
+          <w:color w:val="5C5C5C"/>
+          <w:sz w:val="18"/>
+          <w:szCs w:val="18"/>
+        </w:rPr>
+      </w:pPr>
+      <w:r>
+        <w:rPr>
+          <w:rFonts w:ascii="Consolas" w:eastAsia="宋体" w:hAnsi="Consolas" w:cs="宋体"/>
+          <w:b/>
+          <w:bCs/>
+          <w:color w:val="2E8B57"/>
+          <w:sz w:val="18"/>
+          <w:szCs w:val="18"/>
+          <w:bdr w:val="none" w:sz="0" w:space="0" w:color="auto" w:frame="1"/>
+        </w:rPr>
+        <w:t>int</w:t>
+      </w:r>
+      <w:r>
+        <w:rPr>
+          <w:rFonts w:ascii="Consolas" w:eastAsia="宋体" w:hAnsi="Consolas" w:cs="宋体"/>
+          <w:color w:val="000000"/>
+          <w:sz w:val="18"/>
+          <w:szCs w:val="18"/>
+          <w:bdr w:val="none" w:sz="0" w:space="0" w:color="auto" w:frame="1"/>
+        </w:rPr>
+        <w:t> sum = 0;  </w:t>
+      </w:r>
+    </w:p>
+    <w:p>
+      <w:pPr>
+        <w:numPr>
+          <w:ilvl w:val="0"/>
+          <w:numId w:val="5"/>
+        </w:numPr>
+        <w:pBdr>
+          <w:left w:val="single" w:sz="18" w:space="0" w:color="6CE26C"/>
+        </w:pBdr>
+        <w:shd w:val="clear" w:color="auto" w:fill="F8F8F8"/>
+        <w:spacing w:beforeAutospacing="1" w:after="0" w:afterAutospacing="1" w:line="210" w:lineRule="atLeast"/>
+        <w:rPr>
+          <w:rFonts w:ascii="Consolas" w:eastAsia="宋体" w:hAnsi="Consolas" w:cs="宋体"/>
+          <w:color w:val="5C5C5C"/>
+          <w:sz w:val="18"/>
+          <w:szCs w:val="18"/>
+        </w:rPr>
+      </w:pPr>
+      <w:r>
+        <w:rPr>
+          <w:rFonts w:ascii="Consolas" w:eastAsia="宋体" w:hAnsi="Consolas" w:cs="宋体"/>
+          <w:color w:val="000000"/>
+          <w:sz w:val="18"/>
+          <w:szCs w:val="18"/>
+          <w:bdr w:val="none" w:sz="0" w:space="0" w:color="auto" w:frame="1"/>
+        </w:rPr>
+        <w:t>  </w:t>
+      </w:r>
+    </w:p>
+    <w:p>
+      <w:pPr>
+        <w:numPr>
+          <w:ilvl w:val="0"/>
+          <w:numId w:val="5"/>
+        </w:numPr>
+        <w:pBdr>
+          <w:left w:val="single" w:sz="18" w:space="0" w:color="6CE26C"/>
+        </w:pBdr>
+        <w:shd w:val="clear" w:color="auto" w:fill="FFFFFF"/>
+        <w:spacing w:beforeAutospacing="1" w:after="0" w:afterAutospacing="1" w:line="210" w:lineRule="atLeast"/>
+        <w:rPr>
+          <w:rFonts w:ascii="Consolas" w:eastAsia="宋体" w:hAnsi="Consolas" w:cs="宋体"/>
+          <w:color w:val="5C5C5C"/>
+          <w:sz w:val="18"/>
+          <w:szCs w:val="18"/>
+        </w:rPr>
+      </w:pPr>
+      <w:r>
+        <w:rPr>
+          <w:rFonts w:ascii="Consolas" w:eastAsia="宋体" w:hAnsi="Consolas" w:cs="宋体"/>
+          <w:b/>
+          <w:bCs/>
+          <w:color w:val="006699"/>
+          <w:sz w:val="18"/>
+          <w:szCs w:val="18"/>
+          <w:bdr w:val="none" w:sz="0" w:space="0" w:color="auto" w:frame="1"/>
+        </w:rPr>
+        <w:t>for</w:t>
+      </w:r>
+      <w:r>
+        <w:rPr>
+          <w:rFonts w:ascii="Consolas" w:eastAsia="宋体" w:hAnsi="Consolas" w:cs="宋体"/>
+          <w:color w:val="000000"/>
+          <w:sz w:val="18"/>
+          <w:szCs w:val="18"/>
+          <w:bdr w:val="none" w:sz="0" w:space="0" w:color="auto" w:frame="1"/>
+        </w:rPr>
+        <w:t>(IntWritable value : values)  </w:t>
+      </w:r>
+    </w:p>
+    <w:p>
+      <w:pPr>
+        <w:numPr>
+          <w:ilvl w:val="0"/>
+          <w:numId w:val="5"/>
+        </w:numPr>
+        <w:pBdr>
+          <w:left w:val="single" w:sz="18" w:space="0" w:color="6CE26C"/>
+        </w:pBdr>
+        <w:shd w:val="clear" w:color="auto" w:fill="F8F8F8"/>
+        <w:spacing w:beforeAutospacing="1" w:after="0" w:afterAutospacing="1" w:line="210" w:lineRule="atLeast"/>
+        <w:rPr>
+          <w:rFonts w:ascii="Consolas" w:eastAsia="宋体" w:hAnsi="Consolas" w:cs="宋体"/>
+          <w:color w:val="5C5C5C"/>
+          <w:sz w:val="18"/>
+          <w:szCs w:val="18"/>
+        </w:rPr>
+      </w:pPr>
+      <w:r>
+        <w:rPr>
+          <w:rFonts w:ascii="Consolas" w:eastAsia="宋体" w:hAnsi="Consolas" w:cs="宋体"/>
+          <w:color w:val="000000"/>
+          <w:sz w:val="18"/>
+          <w:szCs w:val="18"/>
+          <w:bdr w:val="none" w:sz="0" w:space="0" w:color="auto" w:frame="1"/>
+        </w:rPr>
+        <w:t>    sum += value.get();  </w:t>
+      </w:r>
+    </w:p>
+    <w:p>
+      <w:pPr>
+        <w:numPr>
+          <w:ilvl w:val="0"/>
+          <w:numId w:val="5"/>
+        </w:numPr>
+        <w:pBdr>
+          <w:left w:val="single" w:sz="18" w:space="0" w:color="6CE26C"/>
+        </w:pBdr>
+        <w:shd w:val="clear" w:color="auto" w:fill="FFFFFF"/>
+        <w:spacing w:beforeAutospacing="1" w:after="0" w:afterAutospacing="1" w:line="210" w:lineRule="atLeast"/>
+        <w:rPr>
+          <w:rFonts w:ascii="Consolas" w:eastAsia="宋体" w:hAnsi="Consolas" w:cs="宋体"/>
+          <w:color w:val="5C5C5C"/>
+          <w:sz w:val="18"/>
+          <w:szCs w:val="18"/>
+        </w:rPr>
+      </w:pPr>
+      <w:r>
+        <w:rPr>
+          <w:rFonts w:ascii="Consolas" w:eastAsia="宋体" w:hAnsi="Consolas" w:cs="宋体"/>
+          <w:color w:val="000000"/>
+          <w:sz w:val="18"/>
+          <w:szCs w:val="18"/>
+          <w:bdr w:val="none" w:sz="0" w:space="0" w:color="auto" w:frame="1"/>
+        </w:rPr>
+        <w:t>  </w:t>
+      </w:r>
+    </w:p>
+    <w:p>
+      <w:pPr>
+        <w:numPr>
+          <w:ilvl w:val="0"/>
+          <w:numId w:val="5"/>
+        </w:numPr>
+        <w:pBdr>
+          <w:left w:val="single" w:sz="18" w:space="0" w:color="6CE26C"/>
+        </w:pBdr>
+        <w:shd w:val="clear" w:color="auto" w:fill="F8F8F8"/>
+        <w:spacing w:beforeAutospacing="1" w:after="0" w:afterAutospacing="1" w:line="210" w:lineRule="atLeast"/>
+        <w:rPr>
+          <w:rFonts w:ascii="Consolas" w:eastAsia="宋体" w:hAnsi="Consolas" w:cs="宋体"/>
+          <w:color w:val="5C5C5C"/>
+          <w:sz w:val="18"/>
+          <w:szCs w:val="18"/>
+        </w:rPr>
+      </w:pPr>
+      <w:r>
+        <w:rPr>
+          <w:rFonts w:ascii="Consolas" w:eastAsia="宋体" w:hAnsi="Consolas" w:cs="宋体"/>
+          <w:color w:val="000000"/>
+          <w:sz w:val="18"/>
+          <w:szCs w:val="18"/>
+          <w:bdr w:val="none" w:sz="0" w:space="0" w:color="auto" w:frame="1"/>
+        </w:rPr>
+        <w:t>Value_int.set(sum);  </w:t>
+      </w:r>
+    </w:p>
+    <w:p>
+      <w:pPr>
+        <w:numPr>
+          <w:ilvl w:val="0"/>
+          <w:numId w:val="5"/>
+        </w:numPr>
+        <w:pBdr>
+          <w:left w:val="single" w:sz="18" w:space="0" w:color="6CE26C"/>
+        </w:pBdr>
+        <w:shd w:val="clear" w:color="auto" w:fill="FFFFFF"/>
+        <w:spacing w:beforeAutospacing="1" w:after="0" w:afterAutospacing="1" w:line="210" w:lineRule="atLeast"/>
+        <w:rPr>
+          <w:rFonts w:ascii="Consolas" w:eastAsia="宋体" w:hAnsi="Consolas" w:cs="宋体" w:hint="eastAsia"/>
+          <w:color w:val="5C5C5C"/>
+          <w:sz w:val="18"/>
+          <w:szCs w:val="18"/>
+        </w:rPr>
+      </w:pPr>
+      <w:r>
+        <w:rPr>
+          <w:rFonts w:ascii="Consolas" w:eastAsia="宋体" w:hAnsi="Consolas" w:cs="宋体"/>
+          <w:color w:val="000000"/>
+          <w:sz w:val="18"/>
+          <w:szCs w:val="18"/>
+          <w:bdr w:val="none" w:sz="0" w:space="0" w:color="auto" w:frame="1"/>
+        </w:rPr>
+        <w:t>context.write(key, Value_int);  </w:t>
       </w:r>
     </w:p>
     <w:p>
@@ -540,13 +1843,14 @@
         <w:rPr>
           <w:rFonts w:hint="eastAsia"/>
         </w:rPr>
+        <w:lastRenderedPageBreak/>
         <w:t>（</w:t>
       </w:r>
       <w:r>
         <w:rPr>
           <w:rFonts w:hint="eastAsia"/>
         </w:rPr>
-        <w:t>1</w:t>
+        <w:t>4</w:t>
       </w:r>
       <w:r>
         <w:rPr>
@@ -558,19 +1862,170 @@
         <w:rPr>
           <w:rFonts w:hint="eastAsia"/>
         </w:rPr>
-        <w:t>分布式</w:t>
-      </w:r>
-      <w:r>
-        <w:rPr>
-          <w:rFonts w:hint="eastAsia"/>
-        </w:rPr>
-        <w:t>倒排索引</w:t>
-      </w:r>
-      <w:r>
-        <w:rPr>
-          <w:rFonts w:hint="eastAsia"/>
-        </w:rPr>
-        <w:t>算法介绍</w:t>
+        <w:t>Par</w:t>
+      </w:r>
+      <w:r>
+        <w:t>tition</w:t>
+      </w:r>
+      <w:r>
+        <w:rPr>
+          <w:rFonts w:hint="eastAsia"/>
+        </w:rPr>
+        <w:t>过程实现</w:t>
+      </w:r>
+    </w:p>
+    <w:p>
+      <w:pPr>
+        <w:rPr>
+          <w:rFonts w:hint="eastAsia"/>
+        </w:rPr>
+      </w:pPr>
+      <w:r>
+        <w:rPr>
+          <w:rFonts w:hint="eastAsia"/>
+        </w:rPr>
+        <w:t>在</w:t>
+      </w:r>
+      <w:r>
+        <w:rPr>
+          <w:rFonts w:hint="eastAsia"/>
+        </w:rPr>
+        <w:t>Map</w:t>
+      </w:r>
+      <w:r>
+        <w:t>Reduce</w:t>
+      </w:r>
+      <w:r>
+        <w:rPr>
+          <w:rFonts w:hint="eastAsia"/>
+        </w:rPr>
+        <w:t>过程中，框架会自动帮我们将</w:t>
+      </w:r>
+      <w:r>
+        <w:rPr>
+          <w:rFonts w:hint="eastAsia"/>
+        </w:rPr>
+        <w:t>Map</w:t>
+      </w:r>
+      <w:r>
+        <w:rPr>
+          <w:rFonts w:hint="eastAsia"/>
+        </w:rPr>
+        <w:t>阶段的输出进行划分，将具有相同键属性的内容划分到同一个节点上对结果进行</w:t>
+      </w:r>
+      <w:r>
+        <w:rPr>
+          <w:rFonts w:hint="eastAsia"/>
+        </w:rPr>
+        <w:t>Redu</w:t>
+      </w:r>
+      <w:r>
+        <w:t>ce</w:t>
+      </w:r>
+      <w:r>
+        <w:rPr>
+          <w:rFonts w:hint="eastAsia"/>
+        </w:rPr>
+        <w:t>。</w:t>
+      </w:r>
+      <w:r>
+        <w:rPr>
+          <w:rFonts w:hint="eastAsia"/>
+        </w:rPr>
+        <w:t>在此次倒排索引的实验中，我们</w:t>
+      </w:r>
+      <w:r>
+        <w:rPr>
+          <w:rFonts w:hint="eastAsia"/>
+        </w:rPr>
+        <w:t>Map</w:t>
+      </w:r>
+      <w:r>
+        <w:rPr>
+          <w:rFonts w:hint="eastAsia"/>
+        </w:rPr>
+        <w:t>阶段输出的键为“单词</w:t>
+      </w:r>
+      <w:r>
+        <w:rPr>
+          <w:rFonts w:hint="eastAsia"/>
+        </w:rPr>
+        <w:t>+</w:t>
+      </w:r>
+      <w:r>
+        <w:rPr>
+          <w:rFonts w:hint="eastAsia"/>
+        </w:rPr>
+        <w:t>文档名”，因此我们需要对</w:t>
+      </w:r>
+      <w:r>
+        <w:rPr>
+          <w:rFonts w:hint="eastAsia"/>
+        </w:rPr>
+        <w:t>Parti</w:t>
+      </w:r>
+      <w:r>
+        <w:t>tion</w:t>
+      </w:r>
+      <w:r>
+        <w:rPr>
+          <w:rFonts w:hint="eastAsia"/>
+        </w:rPr>
+        <w:t>过程进行重载，手动指定使用“单词”为</w:t>
+      </w:r>
+      <w:r>
+        <w:rPr>
+          <w:rFonts w:hint="eastAsia"/>
+        </w:rPr>
+        <w:t>Parti</w:t>
+      </w:r>
+      <w:r>
+        <w:t>tion</w:t>
+      </w:r>
+      <w:r>
+        <w:rPr>
+          <w:rFonts w:hint="eastAsia"/>
+        </w:rPr>
+        <w:t>的依据。这是因为如果使用“单词</w:t>
+      </w:r>
+      <w:r>
+        <w:rPr>
+          <w:rFonts w:hint="eastAsia"/>
+        </w:rPr>
+        <w:t>+</w:t>
+      </w:r>
+      <w:r>
+        <w:rPr>
+          <w:rFonts w:hint="eastAsia"/>
+        </w:rPr>
+        <w:t>文档名”作为</w:t>
+      </w:r>
+      <w:r>
+        <w:rPr>
+          <w:rFonts w:hint="eastAsia"/>
+        </w:rPr>
+        <w:t>Key</w:t>
+      </w:r>
+      <w:r>
+        <w:rPr>
+          <w:rFonts w:hint="eastAsia"/>
+        </w:rPr>
+        <w:t>进行划分，有可能同一个单词被划分到不同的节点上进行</w:t>
+      </w:r>
+      <w:r>
+        <w:rPr>
+          <w:rFonts w:hint="eastAsia"/>
+        </w:rPr>
+        <w:t>Re</w:t>
+      </w:r>
+      <w:r>
+        <w:t>duce</w:t>
+      </w:r>
+      <w:r>
+        <w:rPr>
+          <w:rFonts w:hint="eastAsia"/>
+        </w:rPr>
+        <w:t>，这与我们的预期不符。</w:t>
       </w:r>
     </w:p>
     <w:p>
@@ -587,7 +2042,7 @@
         <w:rPr>
           <w:rFonts w:hint="eastAsia"/>
         </w:rPr>
-        <w:t>2</w:t>
+        <w:t>5</w:t>
       </w:r>
       <w:r>
         <w:rPr>
@@ -596,13 +2051,13 @@
         <w:t>）</w:t>
       </w:r>
       <w:r>
-        <w:t>M</w:t>
-      </w:r>
-      <w:r>
-        <w:rPr>
-          <w:rFonts w:hint="eastAsia"/>
-        </w:rPr>
-        <w:t>ap</w:t>
+        <w:rPr>
+          <w:rFonts w:hint="eastAsia"/>
+        </w:rPr>
+        <w:t>R</w:t>
+      </w:r>
+      <w:r>
+        <w:t>educe</w:t>
       </w:r>
       <w:r>
         <w:rPr>
@@ -613,6 +2068,681 @@
     </w:p>
     <w:p>
       <w:pPr>
+        <w:rPr>
+          <w:rFonts w:hint="eastAsia"/>
+        </w:rPr>
+      </w:pPr>
+      <w:r>
+        <w:rPr>
+          <w:rFonts w:hint="eastAsia"/>
+        </w:rPr>
+        <w:t>在本次实验中，</w:t>
+      </w:r>
+      <w:r>
+        <w:rPr>
+          <w:rFonts w:hint="eastAsia"/>
+        </w:rPr>
+        <w:t>Re</w:t>
+      </w:r>
+      <w:r>
+        <w:t>duce</w:t>
+      </w:r>
+      <w:r>
+        <w:rPr>
+          <w:rFonts w:hint="eastAsia"/>
+        </w:rPr>
+        <w:t>的输入为</w:t>
+      </w:r>
+      <w:r>
+        <w:rPr>
+          <w:rFonts w:hint="eastAsia"/>
+        </w:rPr>
+        <w:t>&lt;</w:t>
+      </w:r>
+      <w:r>
+        <w:rPr>
+          <w:rFonts w:hint="eastAsia"/>
+        </w:rPr>
+        <w:t>“单词</w:t>
+      </w:r>
+      <w:r>
+        <w:rPr>
+          <w:rFonts w:hint="eastAsia"/>
+        </w:rPr>
+        <w:t>+</w:t>
+      </w:r>
+      <w:r>
+        <w:rPr>
+          <w:rFonts w:hint="eastAsia"/>
+        </w:rPr>
+        <w:t>文件名”</w:t>
+      </w:r>
+      <w:r>
+        <w:rPr>
+          <w:rFonts w:hint="eastAsia"/>
+        </w:rPr>
+        <w:t>,</w:t>
+      </w:r>
+      <w:r>
+        <w:t xml:space="preserve"> </w:t>
+      </w:r>
+      <w:r>
+        <w:rPr>
+          <w:rFonts w:hint="eastAsia"/>
+        </w:rPr>
+        <w:t>“词频”</w:t>
+      </w:r>
+      <w:r>
+        <w:t>&gt;</w:t>
+      </w:r>
+      <w:r>
+        <w:rPr>
+          <w:rFonts w:hint="eastAsia"/>
+        </w:rPr>
+        <w:t>，其中经过</w:t>
+      </w:r>
+      <w:r>
+        <w:rPr>
+          <w:rFonts w:hint="eastAsia"/>
+        </w:rPr>
+        <w:t>C</w:t>
+      </w:r>
+      <w:r>
+        <w:t>ombiner</w:t>
+      </w:r>
+      <w:r>
+        <w:rPr>
+          <w:rFonts w:hint="eastAsia"/>
+        </w:rPr>
+        <w:t>过程的词频应对应于该单词在这个文件中的总出现次数。在</w:t>
+      </w:r>
+      <w:r>
+        <w:rPr>
+          <w:rFonts w:hint="eastAsia"/>
+        </w:rPr>
+        <w:t>Re</w:t>
+      </w:r>
+      <w:r>
+        <w:t>duce</w:t>
+      </w:r>
+      <w:r>
+        <w:rPr>
+          <w:rFonts w:hint="eastAsia"/>
+        </w:rPr>
+        <w:t>阶段，输入值应已按照键属性排序完毕，我们统计单词的平均出现次数，需要在遍历完这个单词的所有相关输入后，再进行计算。因此，我们需要记住正在处理的单词，在遇到下一个单词时，计算这个单词的平均词频，并输出到</w:t>
+      </w:r>
+      <w:r>
+        <w:rPr>
+          <w:rFonts w:hint="eastAsia"/>
+        </w:rPr>
+        <w:t>c</w:t>
+      </w:r>
+      <w:r>
+        <w:t>ontent</w:t>
+      </w:r>
+      <w:r>
+        <w:rPr>
+          <w:rFonts w:hint="eastAsia"/>
+        </w:rPr>
+        <w:t>中。这一过程在代码中体现如下，其中</w:t>
+      </w:r>
+      <w:r>
+        <w:t>appear_num</w:t>
+      </w:r>
+      <w:r>
+        <w:rPr>
+          <w:rFonts w:hint="eastAsia"/>
+        </w:rPr>
+        <w:t>为当前单词已出现次数、</w:t>
+      </w:r>
+      <w:r>
+        <w:rPr>
+          <w:rFonts w:hint="eastAsia"/>
+        </w:rPr>
+        <w:t>f</w:t>
+      </w:r>
+      <w:r>
+        <w:t>ile_num</w:t>
+      </w:r>
+      <w:r>
+        <w:rPr>
+          <w:rFonts w:hint="eastAsia"/>
+        </w:rPr>
+        <w:t>为当前单词出现在文件总数、</w:t>
+      </w:r>
+      <w:r>
+        <w:t>ValueText</w:t>
+      </w:r>
+      <w:r>
+        <w:rPr>
+          <w:rFonts w:hint="eastAsia"/>
+        </w:rPr>
+        <w:t>为</w:t>
+      </w:r>
+      <w:r>
+        <w:rPr>
+          <w:rFonts w:hint="eastAsia"/>
+        </w:rPr>
+        <w:t>[</w:t>
+      </w:r>
+      <w:r>
+        <w:rPr>
+          <w:rFonts w:hint="eastAsia"/>
+        </w:rPr>
+        <w:t>“文件名</w:t>
+      </w:r>
+      <w:r>
+        <w:rPr>
+          <w:rFonts w:hint="eastAsia"/>
+        </w:rPr>
+        <w:t>:</w:t>
+      </w:r>
+      <w:r>
+        <w:rPr>
+          <w:rFonts w:hint="eastAsia"/>
+        </w:rPr>
+        <w:t>出现次数</w:t>
+      </w:r>
+      <w:r>
+        <w:rPr>
+          <w:rFonts w:hint="eastAsia"/>
+        </w:rPr>
+        <w:t>;</w:t>
+      </w:r>
+      <w:r>
+        <w:rPr>
+          <w:rFonts w:hint="eastAsia"/>
+        </w:rPr>
+        <w:t>”</w:t>
+      </w:r>
+      <w:r>
+        <w:rPr>
+          <w:rFonts w:hint="eastAsia"/>
+        </w:rPr>
+        <w:t>]</w:t>
+      </w:r>
+      <w:r>
+        <w:t>*n</w:t>
+      </w:r>
+      <w:r>
+        <w:rPr>
+          <w:rFonts w:hint="eastAsia"/>
+        </w:rPr>
+        <w:t>形式的字符串：</w:t>
+      </w:r>
+    </w:p>
+    <w:p>
+      <w:pPr>
+        <w:numPr>
+          <w:ilvl w:val="0"/>
+          <w:numId w:val="6"/>
+        </w:numPr>
+        <w:pBdr>
+          <w:left w:val="single" w:sz="18" w:space="0" w:color="6CE26C"/>
+        </w:pBdr>
+        <w:shd w:val="clear" w:color="auto" w:fill="FFFFFF"/>
+        <w:spacing w:beforeAutospacing="1" w:after="0" w:afterAutospacing="1" w:line="210" w:lineRule="atLeast"/>
+        <w:rPr>
+          <w:rFonts w:ascii="Consolas" w:eastAsia="宋体" w:hAnsi="Consolas" w:cs="宋体"/>
+          <w:color w:val="5C5C5C"/>
+          <w:sz w:val="18"/>
+          <w:szCs w:val="18"/>
+        </w:rPr>
+      </w:pPr>
+      <w:r>
+        <w:rPr>
+          <w:rFonts w:ascii="Consolas" w:eastAsia="宋体" w:hAnsi="Consolas" w:cs="宋体"/>
+          <w:b/>
+          <w:bCs/>
+          <w:color w:val="006699"/>
+          <w:sz w:val="18"/>
+          <w:szCs w:val="18"/>
+          <w:bdr w:val="none" w:sz="0" w:space="0" w:color="auto" w:frame="1"/>
+        </w:rPr>
+        <w:t>if</w:t>
+      </w:r>
+      <w:r>
+        <w:rPr>
+          <w:rFonts w:ascii="Consolas" w:eastAsia="宋体" w:hAnsi="Consolas" w:cs="宋体"/>
+          <w:color w:val="000000"/>
+          <w:sz w:val="18"/>
+          <w:szCs w:val="18"/>
+          <w:bdr w:val="none" w:sz="0" w:space="0" w:color="auto" w:frame="1"/>
+        </w:rPr>
+        <w:t>(curWord != </w:t>
+      </w:r>
+      <w:r>
+        <w:rPr>
+          <w:rFonts w:ascii="Consolas" w:eastAsia="宋体" w:hAnsi="Consolas" w:cs="宋体"/>
+          <w:b/>
+          <w:bCs/>
+          <w:color w:val="006699"/>
+          <w:sz w:val="18"/>
+          <w:szCs w:val="18"/>
+          <w:bdr w:val="none" w:sz="0" w:space="0" w:color="auto" w:frame="1"/>
+        </w:rPr>
+        <w:t>null</w:t>
+      </w:r>
+      <w:r>
+        <w:rPr>
+          <w:rFonts w:ascii="Consolas" w:eastAsia="宋体" w:hAnsi="Consolas" w:cs="宋体"/>
+          <w:color w:val="000000"/>
+          <w:sz w:val="18"/>
+          <w:szCs w:val="18"/>
+          <w:bdr w:val="none" w:sz="0" w:space="0" w:color="auto" w:frame="1"/>
+        </w:rPr>
+        <w:t> &amp;&amp; (word.equals(curWord) == </w:t>
+      </w:r>
+      <w:r>
+        <w:rPr>
+          <w:rFonts w:ascii="Consolas" w:eastAsia="宋体" w:hAnsi="Consolas" w:cs="宋体"/>
+          <w:b/>
+          <w:bCs/>
+          <w:color w:val="006699"/>
+          <w:sz w:val="18"/>
+          <w:szCs w:val="18"/>
+          <w:bdr w:val="none" w:sz="0" w:space="0" w:color="auto" w:frame="1"/>
+        </w:rPr>
+        <w:t>false</w:t>
+      </w:r>
+      <w:r>
+        <w:rPr>
+          <w:rFonts w:ascii="Consolas" w:eastAsia="宋体" w:hAnsi="Consolas" w:cs="宋体"/>
+          <w:color w:val="000000"/>
+          <w:sz w:val="18"/>
+          <w:szCs w:val="18"/>
+          <w:bdr w:val="none" w:sz="0" w:space="0" w:color="auto" w:frame="1"/>
+        </w:rPr>
+        <w:t>)){  </w:t>
+      </w:r>
+    </w:p>
+    <w:p>
+      <w:pPr>
+        <w:numPr>
+          <w:ilvl w:val="0"/>
+          <w:numId w:val="6"/>
+        </w:numPr>
+        <w:pBdr>
+          <w:left w:val="single" w:sz="18" w:space="0" w:color="6CE26C"/>
+        </w:pBdr>
+        <w:shd w:val="clear" w:color="auto" w:fill="F8F8F8"/>
+        <w:spacing w:beforeAutospacing="1" w:after="0" w:afterAutospacing="1" w:line="210" w:lineRule="atLeast"/>
+        <w:rPr>
+          <w:rFonts w:ascii="Consolas" w:eastAsia="宋体" w:hAnsi="Consolas" w:cs="宋体"/>
+          <w:color w:val="5C5C5C"/>
+          <w:sz w:val="18"/>
+          <w:szCs w:val="18"/>
+        </w:rPr>
+      </w:pPr>
+      <w:r>
+        <w:rPr>
+          <w:rFonts w:ascii="Consolas" w:eastAsia="宋体" w:hAnsi="Consolas" w:cs="宋体"/>
+          <w:color w:val="000000"/>
+          <w:sz w:val="18"/>
+          <w:szCs w:val="18"/>
+          <w:bdr w:val="none" w:sz="0" w:space="0" w:color="auto" w:frame="1"/>
+        </w:rPr>
+        <w:t>    Key_word.set(curWord);  </w:t>
+      </w:r>
+    </w:p>
+    <w:p>
+      <w:pPr>
+        <w:numPr>
+          <w:ilvl w:val="0"/>
+          <w:numId w:val="6"/>
+        </w:numPr>
+        <w:pBdr>
+          <w:left w:val="single" w:sz="18" w:space="0" w:color="6CE26C"/>
+        </w:pBdr>
+        <w:shd w:val="clear" w:color="auto" w:fill="FFFFFF"/>
+        <w:spacing w:beforeAutospacing="1" w:after="0" w:afterAutospacing="1" w:line="210" w:lineRule="atLeast"/>
+        <w:rPr>
+          <w:rFonts w:ascii="Consolas" w:eastAsia="宋体" w:hAnsi="Consolas" w:cs="宋体"/>
+          <w:color w:val="5C5C5C"/>
+          <w:sz w:val="18"/>
+          <w:szCs w:val="18"/>
+        </w:rPr>
+      </w:pPr>
+      <w:r>
+        <w:rPr>
+          <w:rFonts w:ascii="Consolas" w:eastAsia="宋体" w:hAnsi="Consolas" w:cs="宋体"/>
+          <w:color w:val="000000"/>
+          <w:sz w:val="18"/>
+          <w:szCs w:val="18"/>
+          <w:bdr w:val="none" w:sz="0" w:space="0" w:color="auto" w:frame="1"/>
+        </w:rPr>
+        <w:t>    </w:t>
+      </w:r>
+      <w:r>
+        <w:rPr>
+          <w:rFonts w:ascii="Consolas" w:eastAsia="宋体" w:hAnsi="Consolas" w:cs="宋体"/>
+          <w:b/>
+          <w:bCs/>
+          <w:color w:val="006699"/>
+          <w:sz w:val="18"/>
+          <w:szCs w:val="18"/>
+          <w:bdr w:val="none" w:sz="0" w:space="0" w:color="auto" w:frame="1"/>
+        </w:rPr>
+        <w:t>float</w:t>
+      </w:r>
+      <w:r>
+        <w:rPr>
+          <w:rFonts w:ascii="Consolas" w:eastAsia="宋体" w:hAnsi="Consolas" w:cs="宋体"/>
+          <w:color w:val="000000"/>
+          <w:sz w:val="18"/>
+          <w:szCs w:val="18"/>
+          <w:bdr w:val="none" w:sz="0" w:space="0" w:color="auto" w:frame="1"/>
+        </w:rPr>
+        <w:t> average = (</w:t>
+      </w:r>
+      <w:r>
+        <w:rPr>
+          <w:rFonts w:ascii="Consolas" w:eastAsia="宋体" w:hAnsi="Consolas" w:cs="宋体"/>
+          <w:b/>
+          <w:bCs/>
+          <w:color w:val="006699"/>
+          <w:sz w:val="18"/>
+          <w:szCs w:val="18"/>
+          <w:bdr w:val="none" w:sz="0" w:space="0" w:color="auto" w:frame="1"/>
+        </w:rPr>
+        <w:t>float</w:t>
+      </w:r>
+      <w:r>
+        <w:rPr>
+          <w:rFonts w:ascii="Consolas" w:eastAsia="宋体" w:hAnsi="Consolas" w:cs="宋体"/>
+          <w:color w:val="000000"/>
+          <w:sz w:val="18"/>
+          <w:szCs w:val="18"/>
+          <w:bdr w:val="none" w:sz="0" w:space="0" w:color="auto" w:frame="1"/>
+        </w:rPr>
+        <w:t>) appear_num / file_num ;  </w:t>
+      </w:r>
+    </w:p>
+    <w:p>
+      <w:pPr>
+        <w:numPr>
+          <w:ilvl w:val="0"/>
+          <w:numId w:val="6"/>
+        </w:numPr>
+        <w:pBdr>
+          <w:left w:val="single" w:sz="18" w:space="0" w:color="6CE26C"/>
+        </w:pBdr>
+        <w:shd w:val="clear" w:color="auto" w:fill="F8F8F8"/>
+        <w:spacing w:beforeAutospacing="1" w:after="0" w:afterAutospacing="1" w:line="210" w:lineRule="atLeast"/>
+        <w:rPr>
+          <w:rFonts w:ascii="Consolas" w:eastAsia="宋体" w:hAnsi="Consolas" w:cs="宋体"/>
+          <w:color w:val="5C5C5C"/>
+          <w:sz w:val="18"/>
+          <w:szCs w:val="18"/>
+        </w:rPr>
+      </w:pPr>
+      <w:r>
+        <w:rPr>
+          <w:rFonts w:ascii="Consolas" w:eastAsia="宋体" w:hAnsi="Consolas" w:cs="宋体"/>
+          <w:color w:val="000000"/>
+          <w:sz w:val="18"/>
+          <w:szCs w:val="18"/>
+          <w:bdr w:val="none" w:sz="0" w:space="0" w:color="auto" w:frame="1"/>
+        </w:rPr>
+        <w:t>    textValue.set(average+</w:t>
+      </w:r>
+      <w:r>
+        <w:rPr>
+          <w:rFonts w:ascii="Consolas" w:eastAsia="宋体" w:hAnsi="Consolas" w:cs="宋体"/>
+          <w:color w:val="0000FF"/>
+          <w:sz w:val="18"/>
+          <w:szCs w:val="18"/>
+          <w:bdr w:val="none" w:sz="0" w:space="0" w:color="auto" w:frame="1"/>
+        </w:rPr>
+        <w:t>","</w:t>
+      </w:r>
+      <w:r>
+        <w:rPr>
+          <w:rFonts w:ascii="Consolas" w:eastAsia="宋体" w:hAnsi="Consolas" w:cs="宋体"/>
+          <w:color w:val="000000"/>
+          <w:sz w:val="18"/>
+          <w:szCs w:val="18"/>
+          <w:bdr w:val="none" w:sz="0" w:space="0" w:color="auto" w:frame="1"/>
+        </w:rPr>
+        <w:t>+ValueText.toString());  </w:t>
+      </w:r>
+    </w:p>
+    <w:p>
+      <w:pPr>
+        <w:numPr>
+          <w:ilvl w:val="0"/>
+          <w:numId w:val="6"/>
+        </w:numPr>
+        <w:pBdr>
+          <w:left w:val="single" w:sz="18" w:space="0" w:color="6CE26C"/>
+        </w:pBdr>
+        <w:shd w:val="clear" w:color="auto" w:fill="FFFFFF"/>
+        <w:spacing w:beforeAutospacing="1" w:after="0" w:afterAutospacing="1" w:line="210" w:lineRule="atLeast"/>
+        <w:rPr>
+          <w:rFonts w:ascii="Consolas" w:eastAsia="宋体" w:hAnsi="Consolas" w:cs="宋体"/>
+          <w:color w:val="5C5C5C"/>
+          <w:sz w:val="18"/>
+          <w:szCs w:val="18"/>
+        </w:rPr>
+      </w:pPr>
+      <w:r>
+        <w:rPr>
+          <w:rFonts w:ascii="Consolas" w:eastAsia="宋体" w:hAnsi="Consolas" w:cs="宋体"/>
+          <w:color w:val="000000"/>
+          <w:sz w:val="18"/>
+          <w:szCs w:val="18"/>
+          <w:bdr w:val="none" w:sz="0" w:space="0" w:color="auto" w:frame="1"/>
+        </w:rPr>
+        <w:t>    context.write(Key_word, textValue);  </w:t>
+      </w:r>
+    </w:p>
+    <w:p>
+      <w:pPr>
+        <w:numPr>
+          <w:ilvl w:val="0"/>
+          <w:numId w:val="6"/>
+        </w:numPr>
+        <w:pBdr>
+          <w:left w:val="single" w:sz="18" w:space="0" w:color="6CE26C"/>
+        </w:pBdr>
+        <w:shd w:val="clear" w:color="auto" w:fill="F8F8F8"/>
+        <w:spacing w:beforeAutospacing="1" w:after="0" w:afterAutospacing="1" w:line="210" w:lineRule="atLeast"/>
+        <w:rPr>
+          <w:rFonts w:ascii="Consolas" w:eastAsia="宋体" w:hAnsi="Consolas" w:cs="宋体"/>
+          <w:color w:val="5C5C5C"/>
+          <w:sz w:val="18"/>
+          <w:szCs w:val="18"/>
+        </w:rPr>
+      </w:pPr>
+      <w:r>
+        <w:rPr>
+          <w:rFonts w:ascii="Consolas" w:eastAsia="宋体" w:hAnsi="Consolas" w:cs="宋体"/>
+          <w:color w:val="000000"/>
+          <w:sz w:val="18"/>
+          <w:szCs w:val="18"/>
+          <w:bdr w:val="none" w:sz="0" w:space="0" w:color="auto" w:frame="1"/>
+        </w:rPr>
+        <w:t>  </w:t>
+      </w:r>
+    </w:p>
+    <w:p>
+      <w:pPr>
+        <w:numPr>
+          <w:ilvl w:val="0"/>
+          <w:numId w:val="6"/>
+        </w:numPr>
+        <w:pBdr>
+          <w:left w:val="single" w:sz="18" w:space="0" w:color="6CE26C"/>
+        </w:pBdr>
+        <w:shd w:val="clear" w:color="auto" w:fill="FFFFFF"/>
+        <w:spacing w:beforeAutospacing="1" w:after="0" w:afterAutospacing="1" w:line="210" w:lineRule="atLeast"/>
+        <w:rPr>
+          <w:rFonts w:ascii="Consolas" w:eastAsia="宋体" w:hAnsi="Consolas" w:cs="宋体"/>
+          <w:color w:val="5C5C5C"/>
+          <w:sz w:val="18"/>
+          <w:szCs w:val="18"/>
+        </w:rPr>
+      </w:pPr>
+      <w:r>
+        <w:rPr>
+          <w:rFonts w:ascii="Consolas" w:eastAsia="宋体" w:hAnsi="Consolas" w:cs="宋体"/>
+          <w:color w:val="000000"/>
+          <w:sz w:val="18"/>
+          <w:szCs w:val="18"/>
+          <w:bdr w:val="none" w:sz="0" w:space="0" w:color="auto" w:frame="1"/>
+        </w:rPr>
+        <w:t>    file_num = </w:t>
+      </w:r>
+      <w:r>
+        <w:rPr>
+          <w:rFonts w:ascii="Consolas" w:eastAsia="宋体" w:hAnsi="Consolas" w:cs="宋体"/>
+          <w:color w:val="C00000"/>
+          <w:sz w:val="18"/>
+          <w:szCs w:val="18"/>
+          <w:bdr w:val="none" w:sz="0" w:space="0" w:color="auto" w:frame="1"/>
+        </w:rPr>
+        <w:t>0</w:t>
+      </w:r>
+      <w:r>
+        <w:rPr>
+          <w:rFonts w:ascii="Consolas" w:eastAsia="宋体" w:hAnsi="Consolas" w:cs="宋体"/>
+          <w:color w:val="000000"/>
+          <w:sz w:val="18"/>
+          <w:szCs w:val="18"/>
+          <w:bdr w:val="none" w:sz="0" w:space="0" w:color="auto" w:frame="1"/>
+        </w:rPr>
+        <w:t>;  </w:t>
+      </w:r>
+    </w:p>
+    <w:p>
+      <w:pPr>
+        <w:numPr>
+          <w:ilvl w:val="0"/>
+          <w:numId w:val="6"/>
+        </w:numPr>
+        <w:pBdr>
+          <w:left w:val="single" w:sz="18" w:space="0" w:color="6CE26C"/>
+        </w:pBdr>
+        <w:shd w:val="clear" w:color="auto" w:fill="F8F8F8"/>
+        <w:spacing w:beforeAutospacing="1" w:after="0" w:afterAutospacing="1" w:line="210" w:lineRule="atLeast"/>
+        <w:rPr>
+          <w:rFonts w:ascii="Consolas" w:eastAsia="宋体" w:hAnsi="Consolas" w:cs="宋体"/>
+          <w:color w:val="5C5C5C"/>
+          <w:sz w:val="18"/>
+          <w:szCs w:val="18"/>
+        </w:rPr>
+      </w:pPr>
+      <w:r>
+        <w:rPr>
+          <w:rFonts w:ascii="Consolas" w:eastAsia="宋体" w:hAnsi="Consolas" w:cs="宋体"/>
+          <w:color w:val="000000"/>
+          <w:sz w:val="18"/>
+          <w:szCs w:val="18"/>
+          <w:bdr w:val="none" w:sz="0" w:space="0" w:color="auto" w:frame="1"/>
+        </w:rPr>
+        <w:t>    appear_num = </w:t>
+      </w:r>
+      <w:r>
+        <w:rPr>
+          <w:rFonts w:ascii="Consolas" w:eastAsia="宋体" w:hAnsi="Consolas" w:cs="宋体"/>
+          <w:color w:val="C00000"/>
+          <w:sz w:val="18"/>
+          <w:szCs w:val="18"/>
+          <w:bdr w:val="none" w:sz="0" w:space="0" w:color="auto" w:frame="1"/>
+        </w:rPr>
+        <w:t>0</w:t>
+      </w:r>
+      <w:r>
+        <w:rPr>
+          <w:rFonts w:ascii="Consolas" w:eastAsia="宋体" w:hAnsi="Consolas" w:cs="宋体"/>
+          <w:color w:val="000000"/>
+          <w:sz w:val="18"/>
+          <w:szCs w:val="18"/>
+          <w:bdr w:val="none" w:sz="0" w:space="0" w:color="auto" w:frame="1"/>
+        </w:rPr>
+        <w:t>;  </w:t>
+      </w:r>
+    </w:p>
+    <w:p>
+      <w:pPr>
+        <w:numPr>
+          <w:ilvl w:val="0"/>
+          <w:numId w:val="6"/>
+        </w:numPr>
+        <w:pBdr>
+          <w:left w:val="single" w:sz="18" w:space="0" w:color="6CE26C"/>
+        </w:pBdr>
+        <w:shd w:val="clear" w:color="auto" w:fill="FFFFFF"/>
+        <w:spacing w:beforeAutospacing="1" w:after="0" w:afterAutospacing="1" w:line="210" w:lineRule="atLeast"/>
+        <w:rPr>
+          <w:rFonts w:ascii="Consolas" w:eastAsia="宋体" w:hAnsi="Consolas" w:cs="宋体"/>
+          <w:color w:val="5C5C5C"/>
+          <w:sz w:val="18"/>
+          <w:szCs w:val="18"/>
+        </w:rPr>
+      </w:pPr>
+      <w:r>
+        <w:rPr>
+          <w:rFonts w:ascii="Consolas" w:eastAsia="宋体" w:hAnsi="Consolas" w:cs="宋体"/>
+          <w:color w:val="000000"/>
+          <w:sz w:val="18"/>
+          <w:szCs w:val="18"/>
+          <w:bdr w:val="none" w:sz="0" w:space="0" w:color="auto" w:frame="1"/>
+        </w:rPr>
+        <w:t>    ValueText.delete(</w:t>
+      </w:r>
+      <w:r>
+        <w:rPr>
+          <w:rFonts w:ascii="Consolas" w:eastAsia="宋体" w:hAnsi="Consolas" w:cs="宋体"/>
+          <w:color w:val="C00000"/>
+          <w:sz w:val="18"/>
+          <w:szCs w:val="18"/>
+          <w:bdr w:val="none" w:sz="0" w:space="0" w:color="auto" w:frame="1"/>
+        </w:rPr>
+        <w:t>0</w:t>
+      </w:r>
+      <w:r>
+        <w:rPr>
+          <w:rFonts w:ascii="Consolas" w:eastAsia="宋体" w:hAnsi="Consolas" w:cs="宋体"/>
+          <w:color w:val="000000"/>
+          <w:sz w:val="18"/>
+          <w:szCs w:val="18"/>
+          <w:bdr w:val="none" w:sz="0" w:space="0" w:color="auto" w:frame="1"/>
+        </w:rPr>
+        <w:t>, ValueText.length());  </w:t>
+      </w:r>
+    </w:p>
+    <w:p>
+      <w:pPr>
+        <w:numPr>
+          <w:ilvl w:val="0"/>
+          <w:numId w:val="6"/>
+        </w:numPr>
+        <w:pBdr>
+          <w:left w:val="single" w:sz="18" w:space="0" w:color="6CE26C"/>
+        </w:pBdr>
+        <w:shd w:val="clear" w:color="auto" w:fill="F8F8F8"/>
+        <w:spacing w:beforeAutospacing="1" w:after="0" w:afterAutospacing="1" w:line="210" w:lineRule="atLeast"/>
+        <w:rPr>
+          <w:rFonts w:ascii="Consolas" w:eastAsia="宋体" w:hAnsi="Consolas" w:cs="宋体" w:hint="eastAsia"/>
+          <w:color w:val="5C5C5C"/>
+          <w:sz w:val="18"/>
+          <w:szCs w:val="18"/>
+        </w:rPr>
+      </w:pPr>
+      <w:r>
+        <w:rPr>
+          <w:rFonts w:ascii="Consolas" w:eastAsia="宋体" w:hAnsi="Consolas" w:cs="宋体"/>
+          <w:color w:val="000000"/>
+          <w:sz w:val="18"/>
+          <w:szCs w:val="18"/>
+          <w:bdr w:val="none" w:sz="0" w:space="0" w:color="auto" w:frame="1"/>
+        </w:rPr>
+        <w:t> }  </w:t>
+      </w:r>
+    </w:p>
+    <w:p>
+      <w:pPr>
         <w:pStyle w:val="3"/>
       </w:pPr>
       <w:r>
@@ -625,185 +2755,717 @@
         <w:rPr>
           <w:rFonts w:hint="eastAsia"/>
         </w:rPr>
-        <w:t>3</w:t>
-      </w:r>
-      <w:r>
-        <w:rPr>
-          <w:rFonts w:hint="eastAsia"/>
-        </w:rPr>
-        <w:t>）</w:t>
-      </w:r>
-      <w:r>
-        <w:t>C</w:t>
-      </w:r>
-      <w:r>
-        <w:rPr>
-          <w:rFonts w:hint="eastAsia"/>
-        </w:rPr>
-        <w:t>om</w:t>
-      </w:r>
-      <w:r>
-        <w:t>biner</w:t>
-      </w:r>
-      <w:r>
-        <w:rPr>
-          <w:rFonts w:hint="eastAsia"/>
-        </w:rPr>
-        <w:t>过程实现</w:t>
-      </w:r>
-    </w:p>
-    <w:p>
-      <w:pPr>
-        <w:pStyle w:val="3"/>
-      </w:pPr>
-      <w:r>
-        <w:rPr>
-          <w:rFonts w:hint="eastAsia"/>
-        </w:rPr>
-        <w:t>（</w:t>
-      </w:r>
-      <w:r>
-        <w:rPr>
-          <w:rFonts w:hint="eastAsia"/>
-        </w:rPr>
+        <w:t>6</w:t>
+      </w:r>
+      <w:r>
+        <w:rPr>
+          <w:rFonts w:hint="eastAsia"/>
+        </w:rPr>
+        <w:t>）项目改进及扩展功能实现</w:t>
+      </w:r>
+    </w:p>
+    <w:p>
+      <w:r>
+        <w:rPr>
+          <w:rFonts w:hint="eastAsia"/>
+        </w:rPr>
+        <w:t>本次项目额外实现了无关词语过滤的功能。</w:t>
+      </w:r>
+    </w:p>
+    <w:p>
+      <w:r>
+        <w:rPr>
+          <w:rFonts w:hint="eastAsia"/>
+        </w:rPr>
+        <w:t>根据多次的实验观察</w:t>
+      </w:r>
+      <w:r>
+        <w:rPr>
+          <w:rFonts w:hint="eastAsia"/>
+        </w:rPr>
+        <w:t>，</w:t>
+      </w:r>
+      <w:r>
+        <w:rPr>
+          <w:rFonts w:hint="eastAsia"/>
+        </w:rPr>
+        <w:t>我们找出了一些无意义的字和词</w:t>
+      </w:r>
+      <w:r>
+        <w:rPr>
+          <w:rFonts w:hint="eastAsia"/>
+        </w:rPr>
+        <w:t>，</w:t>
+      </w:r>
+      <w:r>
+        <w:rPr>
+          <w:rFonts w:hint="eastAsia"/>
+        </w:rPr>
+        <w:t>比如</w:t>
+      </w:r>
+      <w:r>
+        <w:rPr>
+          <w:rFonts w:hint="eastAsia"/>
+        </w:rPr>
+        <w:t>：</w:t>
+      </w:r>
+      <w:r>
+        <w:rPr>
+          <w:rFonts w:hint="eastAsia"/>
+        </w:rPr>
+        <w:t>的</w:t>
+      </w:r>
+      <w:r>
+        <w:rPr>
+          <w:rFonts w:hint="eastAsia"/>
+        </w:rPr>
+        <w:t>、</w:t>
+      </w:r>
+      <w:r>
+        <w:rPr>
+          <w:rFonts w:hint="eastAsia"/>
+        </w:rPr>
+        <w:t>啊</w:t>
+      </w:r>
+      <w:r>
+        <w:rPr>
+          <w:rFonts w:hint="eastAsia"/>
+        </w:rPr>
+        <w:t>、</w:t>
+      </w:r>
+      <w:r>
+        <w:rPr>
+          <w:rFonts w:hint="eastAsia"/>
+        </w:rPr>
+        <w:t>一</w:t>
+      </w:r>
+      <w:r>
+        <w:rPr>
+          <w:rFonts w:hint="eastAsia"/>
+        </w:rPr>
+        <w:t>、网址等单词，</w:t>
+      </w:r>
+      <w:r>
+        <w:rPr>
+          <w:rFonts w:hint="eastAsia"/>
+        </w:rPr>
+        <w:t>这些过滤词都统一在一个配置文件</w:t>
+      </w:r>
+      <w:r>
+        <w:rPr>
+          <w:rFonts w:hint="eastAsia"/>
+        </w:rPr>
+        <w:t>(ignore.txt)</w:t>
+      </w:r>
+      <w:r>
+        <w:rPr>
+          <w:rFonts w:hint="eastAsia"/>
+        </w:rPr>
+        <w:t>中</w:t>
+      </w:r>
+      <w:r>
+        <w:rPr>
+          <w:rFonts w:hint="eastAsia"/>
+        </w:rPr>
+        <w:t>,</w:t>
+      </w:r>
+      <w:r>
+        <w:rPr>
+          <w:rFonts w:hint="eastAsia"/>
+        </w:rPr>
+        <w:t>每个过滤词占一行</w:t>
+      </w:r>
+      <w:r>
+        <w:rPr>
+          <w:rFonts w:hint="eastAsia"/>
+        </w:rPr>
+        <w:t>。</w:t>
+      </w:r>
+      <w:r>
+        <w:rPr>
+          <w:rFonts w:hint="eastAsia"/>
+        </w:rPr>
+        <w:t>管理过滤词的类所在的源文件是</w:t>
+      </w:r>
+      <w:r>
+        <w:rPr>
+          <w:rFonts w:hint="eastAsia"/>
+        </w:rPr>
+        <w:t>:Ignore.java</w:t>
+      </w:r>
+      <w:r>
+        <w:rPr>
+          <w:rFonts w:hint="eastAsia"/>
+        </w:rPr>
+        <w:t>，</w:t>
+      </w:r>
+      <w:r>
+        <w:rPr>
+          <w:rFonts w:hint="eastAsia"/>
+        </w:rPr>
+        <w:t>程序运行中</w:t>
+      </w:r>
+      <w:r>
+        <w:rPr>
+          <w:rFonts w:hint="eastAsia"/>
+        </w:rPr>
+        <w:t>，</w:t>
+      </w:r>
+      <w:r>
+        <w:rPr>
+          <w:rFonts w:hint="eastAsia"/>
+        </w:rPr>
+        <w:t>声明一个</w:t>
+      </w:r>
+      <w:r>
+        <w:rPr>
+          <w:rFonts w:hint="eastAsia"/>
+        </w:rPr>
+        <w:t>Ignore</w:t>
+      </w:r>
+      <w:r>
+        <w:rPr>
+          <w:rFonts w:hint="eastAsia"/>
+        </w:rPr>
+        <w:t>的类</w:t>
+      </w:r>
+      <w:r>
+        <w:rPr>
+          <w:rFonts w:hint="eastAsia"/>
+        </w:rPr>
+        <w:t>，</w:t>
+      </w:r>
+      <w:r>
+        <w:rPr>
+          <w:rFonts w:hint="eastAsia"/>
+        </w:rPr>
+        <w:t>这个类在初始化时便会加载配置文件中的信息</w:t>
+      </w:r>
+      <w:r>
+        <w:rPr>
+          <w:rFonts w:hint="eastAsia"/>
+        </w:rPr>
+        <w:t>，</w:t>
+      </w:r>
+      <w:r>
+        <w:rPr>
+          <w:rFonts w:hint="eastAsia"/>
+        </w:rPr>
+        <w:t>并且它还提供了</w:t>
+      </w:r>
+      <w:r>
+        <w:rPr>
+          <w:rFonts w:hint="eastAsia"/>
+        </w:rPr>
+        <w:t>contains</w:t>
+      </w:r>
+      <w:r>
+        <w:rPr>
+          <w:rFonts w:hint="eastAsia"/>
+        </w:rPr>
+        <w:t>接口</w:t>
+      </w:r>
+      <w:r>
+        <w:rPr>
+          <w:rFonts w:hint="eastAsia"/>
+        </w:rPr>
+        <w:t>，</w:t>
+      </w:r>
+      <w:r>
+        <w:rPr>
+          <w:rFonts w:hint="eastAsia"/>
+        </w:rPr>
+        <w:t>用来判断一个</w:t>
+      </w:r>
+      <w:r>
+        <w:rPr>
+          <w:rFonts w:hint="eastAsia"/>
+        </w:rPr>
+        <w:t xml:space="preserve">String </w:t>
+      </w:r>
+      <w:r>
+        <w:rPr>
+          <w:rFonts w:hint="eastAsia"/>
+        </w:rPr>
+        <w:t>是否在过滤词集合中</w:t>
+      </w:r>
+      <w:r>
+        <w:rPr>
+          <w:rFonts w:hint="eastAsia"/>
+        </w:rPr>
+        <w:t>，</w:t>
+      </w:r>
+      <w:r>
+        <w:rPr>
+          <w:rFonts w:hint="eastAsia"/>
+        </w:rPr>
+        <w:t>具体判断的过程在</w:t>
+      </w:r>
+      <w:r>
+        <w:rPr>
+          <w:rFonts w:hint="eastAsia"/>
+        </w:rPr>
+        <w:t>map</w:t>
+      </w:r>
+      <w:r>
+        <w:rPr>
+          <w:rFonts w:hint="eastAsia"/>
+        </w:rPr>
+        <w:t>函数中</w:t>
+      </w:r>
+      <w:r>
+        <w:rPr>
+          <w:rFonts w:hint="eastAsia"/>
+        </w:rPr>
+        <w:t>。</w:t>
+      </w:r>
+      <w:r>
+        <w:rPr>
+          <w:rFonts w:hint="eastAsia"/>
+        </w:rPr>
+        <w:t>在</w:t>
+      </w:r>
+      <w:r>
+        <w:rPr>
+          <w:rFonts w:hint="eastAsia"/>
+        </w:rPr>
+        <w:t>map</w:t>
+      </w:r>
+      <w:r>
+        <w:rPr>
+          <w:rFonts w:hint="eastAsia"/>
+        </w:rPr>
+        <w:t>处理每一组键值对时</w:t>
+      </w:r>
+      <w:r>
+        <w:rPr>
+          <w:rFonts w:hint="eastAsia"/>
+        </w:rPr>
+        <w:t>，</w:t>
+      </w:r>
+      <w:r>
+        <w:rPr>
+          <w:rFonts w:hint="eastAsia"/>
+        </w:rPr>
+        <w:t>都将“</w:t>
+      </w:r>
+      <w:r>
+        <w:rPr>
+          <w:rFonts w:hint="eastAsia"/>
+        </w:rPr>
+        <w:t>键”交给</w:t>
+      </w:r>
+      <w:r>
+        <w:rPr>
+          <w:rFonts w:hint="eastAsia"/>
+        </w:rPr>
+        <w:t>ignore</w:t>
+      </w:r>
+      <w:r>
+        <w:rPr>
+          <w:rFonts w:hint="eastAsia"/>
+        </w:rPr>
+        <w:t>判断</w:t>
+      </w:r>
+      <w:r>
+        <w:rPr>
+          <w:rFonts w:hint="eastAsia"/>
+        </w:rPr>
+        <w:t>，</w:t>
+      </w:r>
+      <w:r>
+        <w:rPr>
+          <w:rFonts w:hint="eastAsia"/>
+        </w:rPr>
+        <w:t>如果是被忽略的词</w:t>
+      </w:r>
+      <w:r>
+        <w:rPr>
+          <w:rFonts w:hint="eastAsia"/>
+        </w:rPr>
+        <w:t>，</w:t>
+      </w:r>
+      <w:r>
+        <w:rPr>
+          <w:rFonts w:hint="eastAsia"/>
+        </w:rPr>
+        <w:t>那么接下来对这个词的处理将会被跳过</w:t>
+      </w:r>
+      <w:r>
+        <w:rPr>
+          <w:rFonts w:hint="eastAsia"/>
+        </w:rPr>
+        <w:t>。</w:t>
+      </w:r>
+    </w:p>
+    <w:p>
+      <w:r>
+        <w:rPr>
+          <w:rFonts w:hint="eastAsia"/>
+        </w:rPr>
+        <w:t>将配置文件随着</w:t>
+      </w:r>
+      <w:r>
+        <w:t>java</w:t>
+      </w:r>
+      <w:r>
+        <w:rPr>
+          <w:rFonts w:hint="eastAsia"/>
+        </w:rPr>
+        <w:t>代码一起打包</w:t>
+      </w:r>
+      <w:r>
+        <w:t>,</w:t>
+      </w:r>
+      <w:r>
+        <w:rPr>
+          <w:rFonts w:hint="eastAsia"/>
+        </w:rPr>
+        <w:t>如果配置文件要随着</w:t>
+      </w:r>
+      <w:r>
+        <w:t>java</w:t>
+      </w:r>
+      <w:r>
+        <w:rPr>
+          <w:rFonts w:hint="eastAsia"/>
+        </w:rPr>
+        <w:t>的字节码一起被打包</w:t>
+      </w:r>
+      <w:r>
+        <w:t>,</w:t>
+      </w:r>
+      <w:r>
+        <w:rPr>
+          <w:rFonts w:hint="eastAsia"/>
+        </w:rPr>
+        <w:t>需要把它放到</w:t>
+      </w:r>
+      <w:r>
+        <w:t>src/main/resources</w:t>
+      </w:r>
+      <w:r>
+        <w:rPr>
+          <w:rFonts w:hint="eastAsia"/>
+        </w:rPr>
+        <w:t>目录下</w:t>
+      </w:r>
+      <w:r>
+        <w:t>,</w:t>
+      </w:r>
+      <w:r>
+        <w:rPr>
+          <w:rFonts w:hint="eastAsia"/>
+        </w:rPr>
+        <w:t>并且为了使这个包运行时依然能找到配置文件</w:t>
+      </w:r>
+      <w:r>
+        <w:t>,</w:t>
+      </w:r>
+      <w:r>
+        <w:rPr>
+          <w:rFonts w:hint="eastAsia"/>
+        </w:rPr>
+        <w:t>其中重要的代码如下</w:t>
+      </w:r>
+      <w:r>
+        <w:t>:</w:t>
+      </w:r>
+    </w:p>
+    <w:p>
+      <w:pPr>
+        <w:shd w:val="clear" w:color="auto" w:fill="1E1E1E"/>
+        <w:spacing w:line="285" w:lineRule="atLeast"/>
+        <w:rPr>
+          <w:rFonts w:ascii="Droid Sans Fallback" w:eastAsia="Droid Sans Fallback" w:hAnsi="Droid Sans Fallback" w:cs="Droid Sans Fallback"/>
+          <w:color w:val="D4D4D4"/>
+          <w:szCs w:val="21"/>
+        </w:rPr>
+      </w:pPr>
+      <w:r>
+        <w:rPr>
+          <w:rFonts w:ascii="Droid Sans Fallback" w:eastAsia="Droid Sans Fallback" w:hAnsi="Droid Sans Fallback" w:cs="Droid Sans Fallback"/>
+          <w:color w:val="D4D4D4"/>
+          <w:szCs w:val="21"/>
+          <w:shd w:val="clear" w:color="auto" w:fill="1E1E1E"/>
+          <w:lang w:bidi="ar"/>
+        </w:rPr>
+        <w:lastRenderedPageBreak/>
+        <w:t xml:space="preserve">s = </w:t>
+      </w:r>
+      <w:r>
+        <w:rPr>
+          <w:rFonts w:ascii="Droid Sans Fallback" w:eastAsia="Droid Sans Fallback" w:hAnsi="Droid Sans Fallback" w:cs="Droid Sans Fallback"/>
+          <w:color w:val="569CD6"/>
+          <w:szCs w:val="21"/>
+          <w:shd w:val="clear" w:color="auto" w:fill="1E1E1E"/>
+          <w:lang w:bidi="ar"/>
+        </w:rPr>
+        <w:t>this</w:t>
+      </w:r>
+      <w:r>
+        <w:rPr>
+          <w:rFonts w:ascii="Droid Sans Fallback" w:eastAsia="Droid Sans Fallback" w:hAnsi="Droid Sans Fallback" w:cs="Droid Sans Fallback"/>
+          <w:color w:val="D4D4D4"/>
+          <w:szCs w:val="21"/>
+          <w:shd w:val="clear" w:color="auto" w:fill="1E1E1E"/>
+          <w:lang w:bidi="ar"/>
+        </w:rPr>
+        <w:t>.getClass().getClassLoader().getResourceAsStream(</w:t>
+      </w:r>
+      <w:r>
+        <w:rPr>
+          <w:rFonts w:ascii="Droid Sans Fallback" w:eastAsia="Droid Sans Fallback" w:hAnsi="Droid Sans Fallback" w:cs="Droid Sans Fallback"/>
+          <w:color w:val="CE9178"/>
+          <w:szCs w:val="21"/>
+          <w:shd w:val="clear" w:color="auto" w:fill="1E1E1E"/>
+          <w:lang w:bidi="ar"/>
+        </w:rPr>
+        <w:t>"ignore.txt"</w:t>
+      </w:r>
+      <w:r>
+        <w:rPr>
+          <w:rFonts w:ascii="Droid Sans Fallback" w:eastAsia="Droid Sans Fallback" w:hAnsi="Droid Sans Fallback" w:cs="Droid Sans Fallback"/>
+          <w:color w:val="D4D4D4"/>
+          <w:szCs w:val="21"/>
+          <w:shd w:val="clear" w:color="auto" w:fill="1E1E1E"/>
+          <w:lang w:bidi="ar"/>
+        </w:rPr>
+        <w:t>);</w:t>
+      </w:r>
+    </w:p>
+    <w:p>
+      <w:pPr>
+        <w:rPr>
+          <w:rFonts w:hint="eastAsia"/>
+          <w:szCs w:val="24"/>
+        </w:rPr>
+      </w:pPr>
+      <w:r>
+        <w:rPr>
+          <w:rFonts w:hint="eastAsia"/>
+        </w:rPr>
+        <w:t>这个代码会将</w:t>
+      </w:r>
+      <w:r>
+        <w:t>src/main/resources/ignore.txt</w:t>
+      </w:r>
+      <w:r>
+        <w:rPr>
+          <w:rFonts w:hint="eastAsia"/>
+        </w:rPr>
+        <w:t>载入到</w:t>
+      </w:r>
+      <w:r>
+        <w:t>s</w:t>
+      </w:r>
+      <w:r>
+        <w:rPr>
+          <w:rFonts w:hint="eastAsia"/>
+        </w:rPr>
+        <w:t>这个</w:t>
+      </w:r>
+      <w:r>
+        <w:t>InputStream</w:t>
+      </w:r>
+      <w:r>
+        <w:rPr>
+          <w:rFonts w:hint="eastAsia"/>
+        </w:rPr>
+        <w:t>中</w:t>
+      </w:r>
+      <w:r>
+        <w:t>,</w:t>
+      </w:r>
+      <w:r>
+        <w:rPr>
+          <w:rFonts w:hint="eastAsia"/>
+        </w:rPr>
+        <w:t>达到获取配置文件的目的</w:t>
+      </w:r>
+      <w:r>
+        <w:rPr>
+          <w:rFonts w:hint="eastAsia"/>
+        </w:rPr>
+        <w:t>。</w:t>
+      </w:r>
+    </w:p>
+    <w:p>
+      <w:pPr>
+        <w:pStyle w:val="1"/>
+      </w:pPr>
+      <w:r>
         <w:t>4</w:t>
       </w:r>
       <w:r>
-        <w:rPr>
-          <w:rFonts w:hint="eastAsia"/>
-        </w:rPr>
-        <w:t>）</w:t>
-      </w:r>
-      <w:r>
-        <w:rPr>
-          <w:rFonts w:hint="eastAsia"/>
-        </w:rPr>
-        <w:t>Par</w:t>
-      </w:r>
-      <w:r>
-        <w:t>tition</w:t>
-      </w:r>
-      <w:r>
-        <w:rPr>
-          <w:rFonts w:hint="eastAsia"/>
-        </w:rPr>
-        <w:t>过程实现</w:t>
-      </w:r>
-    </w:p>
-    <w:p>
-      <w:pPr>
-        <w:pStyle w:val="3"/>
-      </w:pPr>
-      <w:r>
-        <w:rPr>
-          <w:rFonts w:hint="eastAsia"/>
-        </w:rPr>
-        <w:t>（</w:t>
-      </w:r>
-      <w:r>
-        <w:rPr>
-          <w:rFonts w:hint="eastAsia"/>
-        </w:rPr>
+        <w:t>.</w:t>
+      </w:r>
+      <w:r>
+        <w:t xml:space="preserve"> </w:t>
+      </w:r>
+      <w:r>
+        <w:rPr>
+          <w:rFonts w:hint="eastAsia"/>
+        </w:rPr>
+        <w:t>实验</w:t>
+      </w:r>
+      <w:r>
+        <w:rPr>
+          <w:rFonts w:hint="eastAsia"/>
+        </w:rPr>
+        <w:t>总结</w:t>
+      </w:r>
+    </w:p>
+    <w:p>
+      <w:r>
+        <w:rPr>
+          <w:rFonts w:hint="eastAsia"/>
+        </w:rPr>
+        <w:t>本次实验采用</w:t>
+      </w:r>
+      <w:r>
+        <w:rPr>
+          <w:rFonts w:hint="eastAsia"/>
+        </w:rPr>
+        <w:t>Map</w:t>
+      </w:r>
+      <w:r>
+        <w:t>Reduce</w:t>
+      </w:r>
+      <w:r>
+        <w:rPr>
+          <w:rFonts w:hint="eastAsia"/>
+        </w:rPr>
+        <w:t>框架实现了一个能对文档建立倒排索引及词频统计的程序，并进一步实现了无关词语过滤的功能。通过这次实验，我们掌握了在</w:t>
+      </w:r>
+      <w:r>
+        <w:rPr>
+          <w:rFonts w:hint="eastAsia"/>
+        </w:rPr>
+        <w:t>Map</w:t>
+      </w:r>
+      <w:r>
+        <w:t>Reduce</w:t>
+      </w:r>
+      <w:r>
+        <w:rPr>
+          <w:rFonts w:hint="eastAsia"/>
+        </w:rPr>
+        <w:t>框架下进行基础编码的能力，并且对该框架的工作原理也有了进一步的了解。</w:t>
+      </w:r>
+    </w:p>
+    <w:p>
+      <w:pPr>
+        <w:rPr>
+          <w:rFonts w:hint="eastAsia"/>
+        </w:rPr>
+      </w:pPr>
+      <w:r>
+        <w:rPr>
+          <w:rFonts w:hint="eastAsia"/>
+        </w:rPr>
+        <w:t>集群上的执行情况截图如下</w:t>
+      </w:r>
+      <w:r>
+        <w:rPr>
+          <w:rFonts w:hint="eastAsia"/>
+        </w:rPr>
+        <w:t>:</w:t>
+      </w:r>
+    </w:p>
+    <w:p>
+      <w:pPr>
+        <w:spacing w:after="0" w:line="240" w:lineRule="auto"/>
+        <w:rPr>
+          <w:rFonts w:ascii="宋体" w:eastAsia="宋体" w:hAnsi="宋体" w:cs="宋体" w:hint="eastAsia"/>
+          <w:sz w:val="24"/>
+          <w:szCs w:val="24"/>
+        </w:rPr>
+      </w:pPr>
+      <w:r>
+        <w:rPr>
+          <w:rFonts w:ascii="宋体" w:eastAsia="宋体" w:hAnsi="宋体" w:cs="宋体"/>
+          <w:noProof/>
+          <w:sz w:val="24"/>
+          <w:szCs w:val="24"/>
+        </w:rPr>
+        <w:drawing>
+          <wp:inline distT="0" distB="0" distL="0" distR="0">
+            <wp:extent cx="5243209" cy="2489200"/>
+            <wp:effectExtent l="0" t="0" r="0" b="6350"/>
+            <wp:docPr id="2" name="图片 2" descr="C:\Users\cxyzn\AppData\Roaming\Tencent\Users\1311926041\TIM\WinTemp\RichOle\%4Q8@~~8I0S4~]41~QK3H66.png"/>
+            <wp:cNvGraphicFramePr>
+              <a:graphicFrameLocks xmlns:a="http://schemas.openxmlformats.org/drawingml/2006/main" noChangeAspect="1"/>
+            </wp:cNvGraphicFramePr>
+            <a:graphic xmlns:a="http://schemas.openxmlformats.org/drawingml/2006/main">
+              <a:graphicData uri="http://schemas.openxmlformats.org/drawingml/2006/picture">
+                <pic:pic xmlns:pic="http://schemas.openxmlformats.org/drawingml/2006/picture">
+                  <pic:nvPicPr>
+                    <pic:cNvPr id="0" name="Picture 3" descr="C:\Users\cxyzn\AppData\Roaming\Tencent\Users\1311926041\TIM\WinTemp\RichOle\%4Q8@~~8I0S4~]41~QK3H66.png"/>
+                    <pic:cNvPicPr>
+                      <a:picLocks noChangeAspect="1" noChangeArrowheads="1"/>
+                    </pic:cNvPicPr>
+                  </pic:nvPicPr>
+                  <pic:blipFill>
+                    <a:blip r:embed="rId7">
+                      <a:extLst>
+                        <a:ext uri="{28A0092B-C50C-407E-A947-70E740481C1C}">
+                          <a14:useLocalDpi xmlns:a14="http://schemas.microsoft.com/office/drawing/2010/main" val="0"/>
+                        </a:ext>
+                      </a:extLst>
+                    </a:blip>
+                    <a:srcRect/>
+                    <a:stretch>
+                      <a:fillRect/>
+                    </a:stretch>
+                  </pic:blipFill>
+                  <pic:spPr bwMode="auto">
+                    <a:xfrm>
+                      <a:off x="0" y="0"/>
+                      <a:ext cx="5260068" cy="2497204"/>
+                    </a:xfrm>
+                    <a:prstGeom prst="rect">
+                      <a:avLst/>
+                    </a:prstGeom>
+                    <a:noFill/>
+                    <a:ln>
+                      <a:noFill/>
+                    </a:ln>
+                  </pic:spPr>
+                </pic:pic>
+              </a:graphicData>
+            </a:graphic>
+          </wp:inline>
+        </w:drawing>
+      </w:r>
+    </w:p>
+    <w:p>
+      <w:pPr>
+        <w:pStyle w:val="1"/>
+      </w:pPr>
+      <w:r>
         <w:t>5</w:t>
       </w:r>
       <w:r>
         <w:rPr>
           <w:rFonts w:hint="eastAsia"/>
         </w:rPr>
-        <w:t>）</w:t>
-      </w:r>
-      <w:r>
-        <w:rPr>
-          <w:rFonts w:hint="eastAsia"/>
-        </w:rPr>
-        <w:t>R</w:t>
-      </w:r>
-      <w:r>
-        <w:t>educe</w:t>
-      </w:r>
-      <w:r>
-        <w:rPr>
-          <w:rFonts w:hint="eastAsia"/>
-        </w:rPr>
-        <w:t>过程实现</w:t>
-      </w:r>
-    </w:p>
-    <w:p>
-      <w:pPr>
-        <w:pStyle w:val="3"/>
-        <w:rPr>
-          <w:rFonts w:hint="eastAsia"/>
-        </w:rPr>
-      </w:pPr>
-      <w:r>
-        <w:rPr>
-          <w:rFonts w:hint="eastAsia"/>
-        </w:rPr>
-        <w:t>（</w:t>
-      </w:r>
-      <w:r>
-        <w:rPr>
-          <w:rFonts w:hint="eastAsia"/>
-        </w:rPr>
-        <w:t>6</w:t>
-      </w:r>
-      <w:r>
-        <w:rPr>
-          <w:rFonts w:hint="eastAsia"/>
-        </w:rPr>
-        <w:t>）项目改进及扩展功能实现</w:t>
-      </w:r>
-    </w:p>
-    <w:p>
-      <w:pPr>
-        <w:pStyle w:val="1"/>
-      </w:pPr>
-      <w:r>
-        <w:rPr>
-          <w:rFonts w:hint="eastAsia"/>
-        </w:rPr>
-        <w:t>3</w:t>
-      </w:r>
-      <w:r>
-        <w:t xml:space="preserve">. </w:t>
-      </w:r>
-      <w:r>
-        <w:rPr>
-          <w:rFonts w:hint="eastAsia"/>
-        </w:rPr>
-        <w:t>实验过程介绍</w:t>
-      </w:r>
-    </w:p>
-    <w:p>
-      <w:pPr>
-        <w:pStyle w:val="3"/>
-      </w:pPr>
-      <w:r>
-        <w:rPr>
-          <w:rFonts w:hint="eastAsia"/>
-        </w:rPr>
-        <w:t>（</w:t>
-      </w:r>
-      <w:r>
-        <w:rPr>
-          <w:rFonts w:hint="eastAsia"/>
-        </w:rPr>
-        <w:t>1</w:t>
-      </w:r>
-      <w:r>
-        <w:rPr>
-          <w:rFonts w:hint="eastAsia"/>
-        </w:rPr>
-        <w:t>）</w:t>
-      </w:r>
-      <w:r>
-        <w:t>Maven</w:t>
-      </w:r>
-      <w:r>
-        <w:rPr>
-          <w:rFonts w:hint="eastAsia"/>
-        </w:rPr>
-        <w:t>的下载与使用</w:t>
+        <w:t>.</w:t>
+      </w:r>
+      <w:r>
+        <w:t xml:space="preserve"> </w:t>
+      </w:r>
+      <w:r>
+        <w:rPr>
+          <w:rFonts w:hint="eastAsia"/>
+        </w:rPr>
+        <w:t>代码使用方法</w:t>
+      </w:r>
+      <w:r>
+        <w:rPr>
+          <w:rFonts w:hint="eastAsia"/>
+        </w:rPr>
+        <w:t>（待更新）</w:t>
       </w:r>
     </w:p>
     <w:p>
@@ -894,7 +3556,7 @@
         <mc:AlternateContent>
           <mc:Choice Requires="wps">
             <w:drawing>
-              <wp:inline distT="0" distB="0" distL="0" distR="0" wp14:anchorId="03148DF5" wp14:editId="46968F40">
+              <wp:inline distT="0" distB="0" distL="0" distR="0" wp14:anchorId="0A90C56F" wp14:editId="6EF2E992">
                 <wp:extent cx="5391150" cy="1404620"/>
                 <wp:effectExtent l="0" t="0" r="19050" b="17780"/>
                 <wp:docPr id="3" name="文本框 2"/>
@@ -970,7 +3632,7 @@
           </mc:Choice>
           <mc:Fallback>
             <w:pict>
-              <v:shapetype w14:anchorId="03148DF5" id="_x0000_t202" coordsize="21600,21600" o:spt="202" path="m,l,21600r21600,l21600,xe">
+              <v:shapetype w14:anchorId="0A90C56F" id="_x0000_t202" coordsize="21600,21600" o:spt="202" path="m,l,21600r21600,l21600,xe">
                 <v:stroke joinstyle="miter"/>
                 <v:path gradientshapeok="t" o:connecttype="rect"/>
               </v:shapetype>
@@ -1044,13 +3706,7 @@
         <w:rPr>
           <w:rFonts w:hint="eastAsia"/>
         </w:rPr>
-        <w:t>框架，如下</w:t>
-      </w:r>
-      <w:r>
-        <w:rPr>
-          <w:rFonts w:hint="eastAsia"/>
-        </w:rPr>
-        <w:t>：</w:t>
+        <w:t>框架，如下：</w:t>
       </w:r>
     </w:p>
     <w:p>
@@ -1058,6 +3714,7 @@
         <w:spacing w:line="360" w:lineRule="auto"/>
       </w:pPr>
       <w:r>
+        <w:lastRenderedPageBreak/>
         <w:tab/>
       </w:r>
       <w:r>
@@ -1065,9 +3722,9 @@
           <w:noProof/>
         </w:rPr>
         <w:drawing>
-          <wp:inline distT="0" distB="0" distL="0" distR="0" wp14:anchorId="19025A47" wp14:editId="0A4E1FFA">
-            <wp:extent cx="2761905" cy="2523809"/>
-            <wp:effectExtent l="0" t="0" r="635" b="0"/>
+          <wp:inline distT="0" distB="0" distL="0" distR="0" wp14:anchorId="77F7735B" wp14:editId="6B116ADC">
+            <wp:extent cx="2115209" cy="1932863"/>
+            <wp:effectExtent l="0" t="0" r="0" b="0"/>
             <wp:docPr id="4" name="图片 4"/>
             <wp:cNvGraphicFramePr>
               <a:graphicFrameLocks xmlns:a="http://schemas.openxmlformats.org/drawingml/2006/main" noChangeAspect="1"/>
@@ -1080,7 +3737,7 @@
                     <pic:cNvPicPr/>
                   </pic:nvPicPr>
                   <pic:blipFill>
-                    <a:blip r:embed="rId7"/>
+                    <a:blip r:embed="rId8"/>
                     <a:stretch>
                       <a:fillRect/>
                     </a:stretch>
@@ -1088,7 +3745,7 @@
                   <pic:spPr>
                     <a:xfrm>
                       <a:off x="0" y="0"/>
-                      <a:ext cx="2761905" cy="2523809"/>
+                      <a:ext cx="2115209" cy="1932863"/>
                     </a:xfrm>
                     <a:prstGeom prst="rect">
                       <a:avLst/>
@@ -1135,7 +3792,6 @@
         <w:spacing w:line="360" w:lineRule="auto"/>
       </w:pPr>
       <w:r>
-        <w:lastRenderedPageBreak/>
         <w:tab/>
       </w:r>
       <w:r>
@@ -1157,13 +3813,7 @@
         <w:rPr>
           <w:rFonts w:hint="eastAsia"/>
         </w:rPr>
-        <w:t>文件，上文中已经给出框架，编辑完成后运行如下指令</w:t>
-      </w:r>
-      <w:r>
-        <w:rPr>
-          <w:rFonts w:hint="eastAsia"/>
-        </w:rPr>
-        <w:t>：</w:t>
+        <w:t>文件，上文中已经给出框架，编辑完成后运行如下指令：</w:t>
       </w:r>
     </w:p>
     <w:p>
@@ -1182,7 +3832,7 @@
         <mc:AlternateContent>
           <mc:Choice Requires="wps">
             <w:drawing>
-              <wp:inline distT="0" distB="0" distL="0" distR="0" wp14:anchorId="722D668D" wp14:editId="52C419EB">
+              <wp:inline distT="0" distB="0" distL="0" distR="0" wp14:anchorId="163D5D0E" wp14:editId="4B27A18D">
                 <wp:extent cx="5274310" cy="485808"/>
                 <wp:effectExtent l="0" t="0" r="21590" b="17780"/>
                 <wp:docPr id="5" name="文本框 2"/>
@@ -1259,7 +3909,7 @@
           </mc:Choice>
           <mc:Fallback>
             <w:pict>
-              <v:shape w14:anchorId="722D668D" id="_x0000_s1027" type="#_x0000_t202" style="width:415.3pt;height:38.25pt;visibility:visible;mso-wrap-style:square;mso-left-percent:-10001;mso-top-percent:-10001;mso-position-horizontal:absolute;mso-position-horizontal-relative:char;mso-position-vertical:absolute;mso-position-vertical-relative:line;mso-left-percent:-10001;mso-top-percent:-10001;v-text-anchor:top" o:gfxdata="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">
+              <v:shape w14:anchorId="163D5D0E" id="_x0000_s1027" type="#_x0000_t202" style="width:415.3pt;height:38.25pt;visibility:visible;mso-wrap-style:square;mso-left-percent:-10001;mso-top-percent:-10001;mso-position-horizontal:absolute;mso-position-horizontal-relative:char;mso-position-vertical:absolute;mso-position-vertical-relative:line;mso-left-percent:-10001;mso-top-percent:-10001;v-text-anchor:top" o:gfxdata="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">
                 <v:textbox style="mso-fit-shape-to-text:t">
                   <w:txbxContent>
                     <w:p>
@@ -1431,13 +4081,7 @@
         <w:rPr>
           <w:rFonts w:hint="eastAsia"/>
         </w:rPr>
-        <w:t>类似，下面为结果截图</w:t>
-      </w:r>
-      <w:r>
-        <w:rPr>
-          <w:rFonts w:hint="eastAsia"/>
-        </w:rPr>
-        <w:t>：</w:t>
+        <w:t>类似，下面为结果截图：</w:t>
       </w:r>
     </w:p>
     <w:p>
@@ -1453,7 +4097,7 @@
           <w:noProof/>
         </w:rPr>
         <w:drawing>
-          <wp:inline distT="0" distB="0" distL="0" distR="0" wp14:anchorId="0B438BD7" wp14:editId="39586689">
+          <wp:inline distT="0" distB="0" distL="0" distR="0" wp14:anchorId="4A6D724B" wp14:editId="63C67971">
             <wp:extent cx="5239266" cy="914400"/>
             <wp:effectExtent l="0" t="0" r="0" b="0"/>
             <wp:docPr id="6" name="图片 6" descr="C:\Users\lenovo\Documents\Tencent Files\657063617\Image\Group\TJRBO]]YWXVC5){FEX`2NH7.jpg"/>
@@ -1470,7 +4114,7 @@
                     </pic:cNvPicPr>
                   </pic:nvPicPr>
                   <pic:blipFill>
-                    <a:blip r:embed="rId8">
+                    <a:blip r:embed="rId9">
                       <a:extLst>
                         <a:ext uri="{28A0092B-C50C-407E-A947-70E740481C1C}">
                           <a14:useLocalDpi xmlns:a14="http://schemas.microsoft.com/office/drawing/2010/main" val="0"/>
@@ -1514,56 +4158,276 @@
         <w:pStyle w:val="1"/>
       </w:pPr>
       <w:r>
-        <w:t>4</w:t>
-      </w:r>
-      <w:r>
-        <w:t>.</w:t>
-      </w:r>
-      <w:r>
-        <w:t xml:space="preserve"> </w:t>
-      </w:r>
-      <w:r>
-        <w:rPr>
-          <w:rFonts w:hint="eastAsia"/>
-        </w:rPr>
-        <w:t>实验</w:t>
-      </w:r>
-      <w:r>
-        <w:rPr>
-          <w:rFonts w:hint="eastAsia"/>
-        </w:rPr>
-        <w:t>总结</w:t>
-      </w:r>
-    </w:p>
-    <w:p>
-      <w:pPr>
-        <w:pStyle w:val="1"/>
-      </w:pPr>
-      <w:r>
-        <w:t>5</w:t>
-      </w:r>
-      <w:r>
-        <w:rPr>
-          <w:rFonts w:hint="eastAsia"/>
-        </w:rPr>
-        <w:t>.</w:t>
-      </w:r>
-      <w:r>
-        <w:t xml:space="preserve"> </w:t>
-      </w:r>
-      <w:r>
-        <w:rPr>
-          <w:rFonts w:hint="eastAsia"/>
-        </w:rPr>
-        <w:t>代码使用方法</w:t>
-      </w:r>
-    </w:p>
-    <w:p>
-      <w:r>
-        <w:tab/>
-      </w:r>
-    </w:p>
-    <w:p/>
+        <w:rPr>
+          <w:rFonts w:hint="eastAsia"/>
+        </w:rPr>
+        <w:t>6</w:t>
+      </w:r>
+      <w:r>
+        <w:t xml:space="preserve">. </w:t>
+      </w:r>
+      <w:r>
+        <w:rPr>
+          <w:rFonts w:hint="eastAsia"/>
+        </w:rPr>
+        <w:t>实验分工</w:t>
+      </w:r>
+    </w:p>
+    <w:tbl>
+      <w:tblPr>
+        <w:tblStyle w:val="11"/>
+        <w:tblW w:w="0" w:type="auto"/>
+        <w:tblLook w:val="04A0" w:firstRow="1" w:lastRow="0" w:firstColumn="1" w:lastColumn="0" w:noHBand="0" w:noVBand="1"/>
+      </w:tblPr>
+      <w:tblGrid>
+        <w:gridCol w:w="2550"/>
+        <w:gridCol w:w="3196"/>
+        <w:gridCol w:w="2550"/>
+      </w:tblGrid>
+      <w:tr>
+        <w:trPr>
+          <w:cnfStyle w:val="100000000000" w:firstRow="1" w:lastRow="0" w:firstColumn="0" w:lastColumn="0" w:oddVBand="0" w:evenVBand="0" w:oddHBand="0" w:evenHBand="0" w:firstRowFirstColumn="0" w:firstRowLastColumn="0" w:lastRowFirstColumn="0" w:lastRowLastColumn="0"/>
+        </w:trPr>
+        <w:tc>
+          <w:tcPr>
+            <w:cnfStyle w:val="001000000000" w:firstRow="0" w:lastRow="0" w:firstColumn="1" w:lastColumn="0" w:oddVBand="0" w:evenVBand="0" w:oddHBand="0" w:evenHBand="0" w:firstRowFirstColumn="0" w:firstRowLastColumn="0" w:lastRowFirstColumn="0" w:lastRowLastColumn="0"/>
+            <w:tcW w:w="2765" w:type="dxa"/>
+          </w:tcPr>
+          <w:p>
+            <w:pPr>
+              <w:rPr>
+                <w:rFonts w:hint="eastAsia"/>
+                <w:b w:val="0"/>
+              </w:rPr>
+            </w:pPr>
+            <w:r>
+              <w:rPr>
+                <w:rFonts w:hint="eastAsia"/>
+                <w:b w:val="0"/>
+              </w:rPr>
+              <w:t>姓名</w:t>
+            </w:r>
+          </w:p>
+        </w:tc>
+        <w:tc>
+          <w:tcPr>
+            <w:tcW w:w="2765" w:type="dxa"/>
+          </w:tcPr>
+          <w:p>
+            <w:pPr>
+              <w:cnfStyle w:val="100000000000" w:firstRow="1" w:lastRow="0" w:firstColumn="0" w:lastColumn="0" w:oddVBand="0" w:evenVBand="0" w:oddHBand="0" w:evenHBand="0" w:firstRowFirstColumn="0" w:firstRowLastColumn="0" w:lastRowFirstColumn="0" w:lastRowLastColumn="0"/>
+              <w:rPr>
+                <w:rFonts w:hint="eastAsia"/>
+                <w:b w:val="0"/>
+              </w:rPr>
+            </w:pPr>
+            <w:r>
+              <w:rPr>
+                <w:rFonts w:hint="eastAsia"/>
+                <w:b w:val="0"/>
+              </w:rPr>
+              <w:t>完成工作</w:t>
+            </w:r>
+          </w:p>
+        </w:tc>
+        <w:tc>
+          <w:tcPr>
+            <w:tcW w:w="2766" w:type="dxa"/>
+          </w:tcPr>
+          <w:p>
+            <w:pPr>
+              <w:cnfStyle w:val="100000000000" w:firstRow="1" w:lastRow="0" w:firstColumn="0" w:lastColumn="0" w:oddVBand="0" w:evenVBand="0" w:oddHBand="0" w:evenHBand="0" w:firstRowFirstColumn="0" w:firstRowLastColumn="0" w:lastRowFirstColumn="0" w:lastRowLastColumn="0"/>
+              <w:rPr>
+                <w:rFonts w:hint="eastAsia"/>
+                <w:b w:val="0"/>
+              </w:rPr>
+            </w:pPr>
+            <w:r>
+              <w:rPr>
+                <w:rFonts w:hint="eastAsia"/>
+                <w:b w:val="0"/>
+              </w:rPr>
+              <w:t>备注</w:t>
+            </w:r>
+          </w:p>
+        </w:tc>
+      </w:tr>
+      <w:tr>
+        <w:trPr>
+          <w:cnfStyle w:val="000000100000" w:firstRow="0" w:lastRow="0" w:firstColumn="0" w:lastColumn="0" w:oddVBand="0" w:evenVBand="0" w:oddHBand="1" w:evenHBand="0" w:firstRowFirstColumn="0" w:firstRowLastColumn="0" w:lastRowFirstColumn="0" w:lastRowLastColumn="0"/>
+        </w:trPr>
+        <w:tc>
+          <w:tcPr>
+            <w:cnfStyle w:val="001000000000" w:firstRow="0" w:lastRow="0" w:firstColumn="1" w:lastColumn="0" w:oddVBand="0" w:evenVBand="0" w:oddHBand="0" w:evenHBand="0" w:firstRowFirstColumn="0" w:firstRowLastColumn="0" w:lastRowFirstColumn="0" w:lastRowLastColumn="0"/>
+            <w:tcW w:w="2765" w:type="dxa"/>
+          </w:tcPr>
+          <w:p>
+            <w:pPr>
+              <w:rPr>
+                <w:rFonts w:hint="eastAsia"/>
+                <w:b w:val="0"/>
+              </w:rPr>
+            </w:pPr>
+            <w:r>
+              <w:rPr>
+                <w:rFonts w:hint="eastAsia"/>
+                <w:b w:val="0"/>
+              </w:rPr>
+              <w:t>陈昕元</w:t>
+            </w:r>
+          </w:p>
+        </w:tc>
+        <w:tc>
+          <w:tcPr>
+            <w:tcW w:w="2765" w:type="dxa"/>
+          </w:tcPr>
+          <w:p>
+            <w:pPr>
+              <w:cnfStyle w:val="000000100000" w:firstRow="0" w:lastRow="0" w:firstColumn="0" w:lastColumn="0" w:oddVBand="0" w:evenVBand="0" w:oddHBand="1" w:evenHBand="0" w:firstRowFirstColumn="0" w:firstRowLastColumn="0" w:lastRowFirstColumn="0" w:lastRowLastColumn="0"/>
+              <w:rPr>
+                <w:rFonts w:hint="eastAsia"/>
+              </w:rPr>
+            </w:pPr>
+            <w:r>
+              <w:rPr>
+                <w:rFonts w:hint="eastAsia"/>
+              </w:rPr>
+              <w:t>Map</w:t>
+            </w:r>
+            <w:r>
+              <w:t>/Combiner/Partition/Reduce</w:t>
+            </w:r>
+            <w:r>
+              <w:rPr>
+                <w:rFonts w:hint="eastAsia"/>
+              </w:rPr>
+              <w:t>代码的部分实现及相应的报告内容。</w:t>
+            </w:r>
+          </w:p>
+        </w:tc>
+        <w:tc>
+          <w:tcPr>
+            <w:tcW w:w="2766" w:type="dxa"/>
+          </w:tcPr>
+          <w:p>
+            <w:pPr>
+              <w:cnfStyle w:val="000000100000" w:firstRow="0" w:lastRow="0" w:firstColumn="0" w:lastColumn="0" w:oddVBand="0" w:evenVBand="0" w:oddHBand="1" w:evenHBand="0" w:firstRowFirstColumn="0" w:firstRowLastColumn="0" w:lastRowFirstColumn="0" w:lastRowLastColumn="0"/>
+              <w:rPr>
+                <w:rFonts w:hint="eastAsia"/>
+              </w:rPr>
+            </w:pPr>
+          </w:p>
+        </w:tc>
+      </w:tr>
+      <w:tr>
+        <w:tc>
+          <w:tcPr>
+            <w:cnfStyle w:val="001000000000" w:firstRow="0" w:lastRow="0" w:firstColumn="1" w:lastColumn="0" w:oddVBand="0" w:evenVBand="0" w:oddHBand="0" w:evenHBand="0" w:firstRowFirstColumn="0" w:firstRowLastColumn="0" w:lastRowFirstColumn="0" w:lastRowLastColumn="0"/>
+            <w:tcW w:w="2765" w:type="dxa"/>
+          </w:tcPr>
+          <w:p>
+            <w:pPr>
+              <w:rPr>
+                <w:rFonts w:hint="eastAsia"/>
+                <w:b w:val="0"/>
+              </w:rPr>
+            </w:pPr>
+            <w:r>
+              <w:rPr>
+                <w:rFonts w:hint="eastAsia"/>
+                <w:b w:val="0"/>
+              </w:rPr>
+              <w:t>陈翔</w:t>
+            </w:r>
+          </w:p>
+        </w:tc>
+        <w:tc>
+          <w:tcPr>
+            <w:tcW w:w="2765" w:type="dxa"/>
+          </w:tcPr>
+          <w:p>
+            <w:pPr>
+              <w:cnfStyle w:val="000000000000" w:firstRow="0" w:lastRow="0" w:firstColumn="0" w:lastColumn="0" w:oddVBand="0" w:evenVBand="0" w:oddHBand="0" w:evenHBand="0" w:firstRowFirstColumn="0" w:firstRowLastColumn="0" w:lastRowFirstColumn="0" w:lastRowLastColumn="0"/>
+              <w:rPr>
+                <w:rFonts w:hint="eastAsia"/>
+              </w:rPr>
+            </w:pPr>
+          </w:p>
+        </w:tc>
+        <w:tc>
+          <w:tcPr>
+            <w:tcW w:w="2766" w:type="dxa"/>
+          </w:tcPr>
+          <w:p>
+            <w:pPr>
+              <w:cnfStyle w:val="000000000000" w:firstRow="0" w:lastRow="0" w:firstColumn="0" w:lastColumn="0" w:oddVBand="0" w:evenVBand="0" w:oddHBand="0" w:evenHBand="0" w:firstRowFirstColumn="0" w:firstRowLastColumn="0" w:lastRowFirstColumn="0" w:lastRowLastColumn="0"/>
+              <w:rPr>
+                <w:rFonts w:hint="eastAsia"/>
+              </w:rPr>
+            </w:pPr>
+          </w:p>
+        </w:tc>
+      </w:tr>
+      <w:tr>
+        <w:trPr>
+          <w:cnfStyle w:val="000000100000" w:firstRow="0" w:lastRow="0" w:firstColumn="0" w:lastColumn="0" w:oddVBand="0" w:evenVBand="0" w:oddHBand="1" w:evenHBand="0" w:firstRowFirstColumn="0" w:firstRowLastColumn="0" w:lastRowFirstColumn="0" w:lastRowLastColumn="0"/>
+        </w:trPr>
+        <w:tc>
+          <w:tcPr>
+            <w:cnfStyle w:val="001000000000" w:firstRow="0" w:lastRow="0" w:firstColumn="1" w:lastColumn="0" w:oddVBand="0" w:evenVBand="0" w:oddHBand="0" w:evenHBand="0" w:firstRowFirstColumn="0" w:firstRowLastColumn="0" w:lastRowFirstColumn="0" w:lastRowLastColumn="0"/>
+            <w:tcW w:w="2765" w:type="dxa"/>
+          </w:tcPr>
+          <w:p>
+            <w:pPr>
+              <w:rPr>
+                <w:rFonts w:hint="eastAsia"/>
+                <w:b w:val="0"/>
+              </w:rPr>
+            </w:pPr>
+            <w:r>
+              <w:rPr>
+                <w:rFonts w:hint="eastAsia"/>
+                <w:b w:val="0"/>
+              </w:rPr>
+              <w:t>陈亚栋</w:t>
+            </w:r>
+          </w:p>
+        </w:tc>
+        <w:tc>
+          <w:tcPr>
+            <w:tcW w:w="2765" w:type="dxa"/>
+          </w:tcPr>
+          <w:p>
+            <w:pPr>
+              <w:cnfStyle w:val="000000100000" w:firstRow="0" w:lastRow="0" w:firstColumn="0" w:lastColumn="0" w:oddVBand="0" w:evenVBand="0" w:oddHBand="1" w:evenHBand="0" w:firstRowFirstColumn="0" w:firstRowLastColumn="0" w:lastRowFirstColumn="0" w:lastRowLastColumn="0"/>
+              <w:rPr>
+                <w:rFonts w:hint="eastAsia"/>
+              </w:rPr>
+            </w:pPr>
+          </w:p>
+        </w:tc>
+        <w:tc>
+          <w:tcPr>
+            <w:tcW w:w="2766" w:type="dxa"/>
+          </w:tcPr>
+          <w:p>
+            <w:pPr>
+              <w:cnfStyle w:val="000000100000" w:firstRow="0" w:lastRow="0" w:firstColumn="0" w:lastColumn="0" w:oddVBand="0" w:evenVBand="0" w:oddHBand="1" w:evenHBand="0" w:firstRowFirstColumn="0" w:firstRowLastColumn="0" w:lastRowFirstColumn="0" w:lastRowLastColumn="0"/>
+              <w:rPr>
+                <w:rFonts w:hint="eastAsia"/>
+              </w:rPr>
+            </w:pPr>
+          </w:p>
+        </w:tc>
+      </w:tr>
+    </w:tbl>
+    <w:p>
+      <w:pPr>
+        <w:rPr>
+          <w:rFonts w:hint="eastAsia"/>
+        </w:rPr>
+      </w:pPr>
+    </w:p>
     <w:sectPr>
       <w:pgSz w:w="11906" w:h="16838"/>
       <w:pgMar w:top="1440" w:right="1800" w:bottom="1440" w:left="1800" w:header="851" w:footer="992" w:gutter="0"/>
@@ -1947,6 +4811,119 @@
     </w:lvl>
   </w:abstractNum>
   <w:abstractNum w:abstractNumId="3" w15:restartNumberingAfterBreak="0">
+    <w:nsid w:val="2F673963"/>
+    <w:multiLevelType w:val="multilevel"/>
+    <w:tmpl w:val="99DC09DE"/>
+    <w:lvl w:ilvl="0">
+      <w:start w:val="1"/>
+      <w:numFmt w:val="decimal"/>
+      <w:lvlText w:val="%1."/>
+      <w:lvlJc w:val="left"/>
+      <w:pPr>
+        <w:tabs>
+          <w:tab w:val="num" w:pos="720"/>
+        </w:tabs>
+        <w:ind w:left="720" w:hanging="360"/>
+      </w:pPr>
+    </w:lvl>
+    <w:lvl w:ilvl="1" w:tentative="1">
+      <w:start w:val="1"/>
+      <w:numFmt w:val="decimal"/>
+      <w:lvlText w:val="%2."/>
+      <w:lvlJc w:val="left"/>
+      <w:pPr>
+        <w:tabs>
+          <w:tab w:val="num" w:pos="1440"/>
+        </w:tabs>
+        <w:ind w:left="1440" w:hanging="360"/>
+      </w:pPr>
+    </w:lvl>
+    <w:lvl w:ilvl="2" w:tentative="1">
+      <w:start w:val="1"/>
+      <w:numFmt w:val="decimal"/>
+      <w:lvlText w:val="%3."/>
+      <w:lvlJc w:val="left"/>
+      <w:pPr>
+        <w:tabs>
+          <w:tab w:val="num" w:pos="2160"/>
+        </w:tabs>
+        <w:ind w:left="2160" w:hanging="360"/>
+      </w:pPr>
+    </w:lvl>
+    <w:lvl w:ilvl="3" w:tentative="1">
+      <w:start w:val="1"/>
+      <w:numFmt w:val="decimal"/>
+      <w:lvlText w:val="%4."/>
+      <w:lvlJc w:val="left"/>
+      <w:pPr>
+        <w:tabs>
+          <w:tab w:val="num" w:pos="2880"/>
+        </w:tabs>
+        <w:ind w:left="2880" w:hanging="360"/>
+      </w:pPr>
+    </w:lvl>
+    <w:lvl w:ilvl="4" w:tentative="1">
+      <w:start w:val="1"/>
+      <w:numFmt w:val="decimal"/>
+      <w:lvlText w:val="%5."/>
+      <w:lvlJc w:val="left"/>
+      <w:pPr>
+        <w:tabs>
+          <w:tab w:val="num" w:pos="3600"/>
+        </w:tabs>
+        <w:ind w:left="3600" w:hanging="360"/>
+      </w:pPr>
+    </w:lvl>
+    <w:lvl w:ilvl="5" w:tentative="1">
+      <w:start w:val="1"/>
+      <w:numFmt w:val="decimal"/>
+      <w:lvlText w:val="%6."/>
+      <w:lvlJc w:val="left"/>
+      <w:pPr>
+        <w:tabs>
+          <w:tab w:val="num" w:pos="4320"/>
+        </w:tabs>
+        <w:ind w:left="4320" w:hanging="360"/>
+      </w:pPr>
+    </w:lvl>
+    <w:lvl w:ilvl="6" w:tentative="1">
+      <w:start w:val="1"/>
+      <w:numFmt w:val="decimal"/>
+      <w:lvlText w:val="%7."/>
+      <w:lvlJc w:val="left"/>
+      <w:pPr>
+        <w:tabs>
+          <w:tab w:val="num" w:pos="5040"/>
+        </w:tabs>
+        <w:ind w:left="5040" w:hanging="360"/>
+      </w:pPr>
+    </w:lvl>
+    <w:lvl w:ilvl="7" w:tentative="1">
+      <w:start w:val="1"/>
+      <w:numFmt w:val="decimal"/>
+      <w:lvlText w:val="%8."/>
+      <w:lvlJc w:val="left"/>
+      <w:pPr>
+        <w:tabs>
+          <w:tab w:val="num" w:pos="5760"/>
+        </w:tabs>
+        <w:ind w:left="5760" w:hanging="360"/>
+      </w:pPr>
+    </w:lvl>
+    <w:lvl w:ilvl="8" w:tentative="1">
+      <w:start w:val="1"/>
+      <w:numFmt w:val="decimal"/>
+      <w:lvlText w:val="%9."/>
+      <w:lvlJc w:val="left"/>
+      <w:pPr>
+        <w:tabs>
+          <w:tab w:val="num" w:pos="6480"/>
+        </w:tabs>
+        <w:ind w:left="6480" w:hanging="360"/>
+      </w:pPr>
+    </w:lvl>
+  </w:abstractNum>
+  <w:abstractNum w:abstractNumId="4" w15:restartNumberingAfterBreak="0">
     <w:nsid w:val="34EF630C"/>
     <w:multiLevelType w:val="multilevel"/>
     <w:tmpl w:val="4334770C"/>
@@ -2059,8 +5036,121 @@
       </w:pPr>
     </w:lvl>
   </w:abstractNum>
+  <w:abstractNum w:abstractNumId="5" w15:restartNumberingAfterBreak="0">
+    <w:nsid w:val="43903562"/>
+    <w:multiLevelType w:val="multilevel"/>
+    <w:tmpl w:val="73168BA4"/>
+    <w:lvl w:ilvl="0">
+      <w:start w:val="1"/>
+      <w:numFmt w:val="decimal"/>
+      <w:lvlText w:val="%1."/>
+      <w:lvlJc w:val="left"/>
+      <w:pPr>
+        <w:tabs>
+          <w:tab w:val="num" w:pos="720"/>
+        </w:tabs>
+        <w:ind w:left="720" w:hanging="360"/>
+      </w:pPr>
+    </w:lvl>
+    <w:lvl w:ilvl="1" w:tentative="1">
+      <w:start w:val="1"/>
+      <w:numFmt w:val="decimal"/>
+      <w:lvlText w:val="%2."/>
+      <w:lvlJc w:val="left"/>
+      <w:pPr>
+        <w:tabs>
+          <w:tab w:val="num" w:pos="1440"/>
+        </w:tabs>
+        <w:ind w:left="1440" w:hanging="360"/>
+      </w:pPr>
+    </w:lvl>
+    <w:lvl w:ilvl="2" w:tentative="1">
+      <w:start w:val="1"/>
+      <w:numFmt w:val="decimal"/>
+      <w:lvlText w:val="%3."/>
+      <w:lvlJc w:val="left"/>
+      <w:pPr>
+        <w:tabs>
+          <w:tab w:val="num" w:pos="2160"/>
+        </w:tabs>
+        <w:ind w:left="2160" w:hanging="360"/>
+      </w:pPr>
+    </w:lvl>
+    <w:lvl w:ilvl="3" w:tentative="1">
+      <w:start w:val="1"/>
+      <w:numFmt w:val="decimal"/>
+      <w:lvlText w:val="%4."/>
+      <w:lvlJc w:val="left"/>
+      <w:pPr>
+        <w:tabs>
+          <w:tab w:val="num" w:pos="2880"/>
+        </w:tabs>
+        <w:ind w:left="2880" w:hanging="360"/>
+      </w:pPr>
+    </w:lvl>
+    <w:lvl w:ilvl="4" w:tentative="1">
+      <w:start w:val="1"/>
+      <w:numFmt w:val="decimal"/>
+      <w:lvlText w:val="%5."/>
+      <w:lvlJc w:val="left"/>
+      <w:pPr>
+        <w:tabs>
+          <w:tab w:val="num" w:pos="3600"/>
+        </w:tabs>
+        <w:ind w:left="3600" w:hanging="360"/>
+      </w:pPr>
+    </w:lvl>
+    <w:lvl w:ilvl="5" w:tentative="1">
+      <w:start w:val="1"/>
+      <w:numFmt w:val="decimal"/>
+      <w:lvlText w:val="%6."/>
+      <w:lvlJc w:val="left"/>
+      <w:pPr>
+        <w:tabs>
+          <w:tab w:val="num" w:pos="4320"/>
+        </w:tabs>
+        <w:ind w:left="4320" w:hanging="360"/>
+      </w:pPr>
+    </w:lvl>
+    <w:lvl w:ilvl="6" w:tentative="1">
+      <w:start w:val="1"/>
+      <w:numFmt w:val="decimal"/>
+      <w:lvlText w:val="%7."/>
+      <w:lvlJc w:val="left"/>
+      <w:pPr>
+        <w:tabs>
+          <w:tab w:val="num" w:pos="5040"/>
+        </w:tabs>
+        <w:ind w:left="5040" w:hanging="360"/>
+      </w:pPr>
+    </w:lvl>
+    <w:lvl w:ilvl="7" w:tentative="1">
+      <w:start w:val="1"/>
+      <w:numFmt w:val="decimal"/>
+      <w:lvlText w:val="%8."/>
+      <w:lvlJc w:val="left"/>
+      <w:pPr>
+        <w:tabs>
+          <w:tab w:val="num" w:pos="5760"/>
+        </w:tabs>
+        <w:ind w:left="5760" w:hanging="360"/>
+      </w:pPr>
+    </w:lvl>
+    <w:lvl w:ilvl="8" w:tentative="1">
+      <w:start w:val="1"/>
+      <w:numFmt w:val="decimal"/>
+      <w:lvlText w:val="%9."/>
+      <w:lvlJc w:val="left"/>
+      <w:pPr>
+        <w:tabs>
+          <w:tab w:val="num" w:pos="6480"/>
+        </w:tabs>
+        <w:ind w:left="6480" w:hanging="360"/>
+      </w:pPr>
+    </w:lvl>
+  </w:abstractNum>
   <w:num w:numId="1">
-    <w:abstractNumId w:val="3"/>
+    <w:abstractNumId w:val="4"/>
   </w:num>
   <w:num w:numId="2">
     <w:abstractNumId w:val="2"/>
@@ -2070,6 +5160,12 @@
   </w:num>
   <w:num w:numId="4">
     <w:abstractNumId w:val="0"/>
+  </w:num>
+  <w:num w:numId="5">
+    <w:abstractNumId w:val="5"/>
+  </w:num>
+  <w:num w:numId="6">
+    <w:abstractNumId w:val="3"/>
   </w:num>
 </w:numbering>
 </file>
@@ -3257,6 +6353,79 @@
       <w:szCs w:val="24"/>
     </w:rPr>
   </w:style>
+  <w:style w:type="table" w:styleId="11">
+    <w:name w:val="Plain Table 1"/>
+    <w:basedOn w:val="a1"/>
+    <w:uiPriority w:val="41"/>
+    <w:rsid w:val="00F91727"/>
+    <w:pPr>
+      <w:spacing w:after="0" w:line="240" w:lineRule="auto"/>
+    </w:pPr>
+    <w:tblPr>
+      <w:tblStyleRowBandSize w:val="1"/>
+      <w:tblStyleColBandSize w:val="1"/>
+      <w:tblBorders>
+        <w:top w:val="single" w:sz="4" w:space="0" w:color="BFBFBF" w:themeColor="background1" w:themeShade="BF"/>
+        <w:left w:val="single" w:sz="4" w:space="0" w:color="BFBFBF" w:themeColor="background1" w:themeShade="BF"/>
+        <w:bottom w:val="single" w:sz="4" w:space="0" w:color="BFBFBF" w:themeColor="background1" w:themeShade="BF"/>
+        <w:right w:val="single" w:sz="4" w:space="0" w:color="BFBFBF" w:themeColor="background1" w:themeShade="BF"/>
+        <w:insideH w:val="single" w:sz="4" w:space="0" w:color="BFBFBF" w:themeColor="background1" w:themeShade="BF"/>
+        <w:insideV w:val="single" w:sz="4" w:space="0" w:color="BFBFBF" w:themeColor="background1" w:themeShade="BF"/>
+      </w:tblBorders>
+    </w:tblPr>
+    <w:tblStylePr w:type="firstRow">
+      <w:rPr>
+        <w:b/>
+        <w:bCs/>
+      </w:rPr>
+    </w:tblStylePr>
+    <w:tblStylePr w:type="lastRow">
+      <w:rPr>
+        <w:b/>
+        <w:bCs/>
+      </w:rPr>
+      <w:tblPr/>
+      <w:tcPr>
+        <w:tcBorders>
+          <w:top w:val="double" w:sz="4" w:space="0" w:color="BFBFBF" w:themeColor="background1" w:themeShade="BF"/>
+        </w:tcBorders>
+      </w:tcPr>
+    </w:tblStylePr>
+    <w:tblStylePr w:type="firstCol">
+      <w:rPr>
+        <w:b/>
+        <w:bCs/>
+      </w:rPr>
+    </w:tblStylePr>
+    <w:tblStylePr w:type="lastCol">
+      <w:rPr>
+        <w:b/>
+        <w:bCs/>
+      </w:rPr>
+    </w:tblStylePr>
+    <w:tblStylePr w:type="band1Vert">
+      <w:tblPr/>
+      <w:tcPr>
+        <w:shd w:val="clear" w:color="auto" w:fill="F2F2F2" w:themeFill="background1" w:themeFillShade="F2"/>
+      </w:tcPr>
+    </w:tblStylePr>
+    <w:tblStylePr w:type="band1Horz">
+      <w:tblPr/>
+      <w:tcPr>
+        <w:shd w:val="clear" w:color="auto" w:fill="F2F2F2" w:themeFill="background1" w:themeFillShade="F2"/>
+      </w:tcPr>
+    </w:tblStylePr>
+  </w:style>
+  <w:style w:type="character" w:customStyle="1" w:styleId="datatypes">
+    <w:name w:val="datatypes"/>
+    <w:basedOn w:val="a0"/>
+    <w:rsid w:val="003B2EBE"/>
+  </w:style>
+  <w:style w:type="character" w:customStyle="1" w:styleId="string">
+    <w:name w:val="string"/>
+    <w:basedOn w:val="a0"/>
+    <w:rsid w:val="008F0A3B"/>
+  </w:style>
 </w:styles>
 </file>
 

</xml_diff>